<commit_message>
Update Zeitplan + Arbeitsjournal
</commit_message>
<xml_diff>
--- a/DokumentationCambotProcessor_Buzdin.docx
+++ b/DokumentationCambotProcessor_Buzdin.docx
@@ -16,6 +16,7 @@
         </w:rPr>
         <w:t xml:space="preserve">IPA </w:t>
       </w:r>
+      <w:proofErr w:type="spellStart"/>
       <w:r>
         <w:rPr>
           <w:sz w:val="56"/>
@@ -23,6 +24,7 @@
         </w:rPr>
         <w:t>Cambotprocessor</w:t>
       </w:r>
+      <w:proofErr w:type="spellEnd"/>
     </w:p>
     <w:p>
       <w:pPr>
@@ -79,7 +81,15 @@
     </w:p>
     <w:p>
       <w:r>
-        <w:t>Diese Dokumentation ist im Besitz der Technische Fachhochschule Nordwestschweiz in Brugg-Windisch. Die Dokumentation beinhaltet den Ablauf der Entwicklung einer Commandline App</w:t>
+        <w:t xml:space="preserve">Diese Dokumentation ist im Besitz der Technische Fachhochschule Nordwestschweiz in Brugg-Windisch. Die Dokumentation beinhaltet den Ablauf der Entwicklung einer </w:t>
+      </w:r>
+      <w:proofErr w:type="spellStart"/>
+      <w:r>
+        <w:t>Commandline</w:t>
+      </w:r>
+      <w:proofErr w:type="spellEnd"/>
+      <w:r>
+        <w:t xml:space="preserve"> App</w:t>
       </w:r>
     </w:p>
     <w:p>
@@ -228,7 +238,15 @@
     </w:p>
     <w:p>
       <w:r>
-        <w:t>Der Titel der Facharbeit lautet: «cambotprocessor»</w:t>
+        <w:t>Der Titel der Facharbeit lautet: «</w:t>
+      </w:r>
+      <w:proofErr w:type="spellStart"/>
+      <w:r>
+        <w:t>cambotprocessor</w:t>
+      </w:r>
+      <w:proofErr w:type="spellEnd"/>
+      <w:r>
+        <w:t>»</w:t>
       </w:r>
       <w:r>
         <w:br/>
@@ -248,13 +266,50 @@
       </w:r>
     </w:p>
     <w:p>
-      <w:r>
-        <w:t xml:space="preserve">CamBot ist ein für diese Arbeit neu entwickelter Roboter. Er ist in der Lage eine Kamera, um einen 3D Drucker frei und repetierbar zu positionieren. Dieser Roboter soll in OctoPrint einbindbar sein und 3D-taugliche Daten sowie Hyperlapses (Zeitraffer mit Kamerabewegung) liefern, die mittels der in der Intel Realsense d435 und Meshroom (Fotogrammmetrie) gewonnen werden. </w:t>
-      </w:r>
-    </w:p>
-    <w:p>
-      <w:r>
-        <w:t xml:space="preserve">Auch wenn die Aufgabe aufbauend auf der Aufgabe von Maurice Meier ist, kann Semjon unabhängig von Maurice arbeiten. Er erhält schon vorgefertigte Bildsets auf USB-Sticks, so dass er nicht auf die Arbeit von </w:t>
+      <w:proofErr w:type="spellStart"/>
+      <w:r>
+        <w:t>CamBot</w:t>
+      </w:r>
+      <w:proofErr w:type="spellEnd"/>
+      <w:r>
+        <w:t xml:space="preserve"> ist ein für diese Arbeit neu entwickelter Roboter. Er ist in der Lage eine Kamera, um einen 3D Drucker frei und repetierbar zu positionieren. Dieser Roboter soll in </w:t>
+      </w:r>
+      <w:proofErr w:type="spellStart"/>
+      <w:r>
+        <w:t>OctoPrint</w:t>
+      </w:r>
+      <w:proofErr w:type="spellEnd"/>
+      <w:r>
+        <w:t xml:space="preserve"> </w:t>
+      </w:r>
+      <w:proofErr w:type="spellStart"/>
+      <w:r>
+        <w:t>einbindbar</w:t>
+      </w:r>
+      <w:proofErr w:type="spellEnd"/>
+      <w:r>
+        <w:t xml:space="preserve"> sein und 3D-taugliche Daten sowie </w:t>
+      </w:r>
+      <w:proofErr w:type="spellStart"/>
+      <w:r>
+        <w:t>Hyperlapses</w:t>
+      </w:r>
+      <w:proofErr w:type="spellEnd"/>
+      <w:r>
+        <w:t xml:space="preserve"> (Zeitraffer mit Kamerabewegung) liefern, die mittels der in der Intel Realsense d435 und Meshroom (Fotogrammmetrie) gewonnen werden. </w:t>
+      </w:r>
+    </w:p>
+    <w:p>
+      <w:r>
+        <w:t xml:space="preserve">Auch wenn die Aufgabe aufbauend auf der Aufgabe von Maurice Meier ist, kann Semjon unabhängig von Maurice arbeiten. Er erhält schon vorgefertigte </w:t>
+      </w:r>
+      <w:proofErr w:type="spellStart"/>
+      <w:r>
+        <w:t>Bildsets</w:t>
+      </w:r>
+      <w:proofErr w:type="spellEnd"/>
+      <w:r>
+        <w:t xml:space="preserve"> auf USB-Sticks, so dass er nicht auf die Arbeit von </w:t>
       </w:r>
       <w:r>
         <w:t>Ma</w:t>
@@ -333,40 +388,305 @@
         <w:rPr>
           <w:shd w:val="clear" w:color="auto" w:fill="FFFFFF"/>
         </w:rPr>
-        <w:t xml:space="preserve">Ziel dieser Arbeit ist es die Bilddaten von Cambot über ein Rest-Interface abzurufen, diese effizient und repetierbar auf einem SMB-Share abzulegen und mittels einer festen Meshroom Queue aufzubereiten. Dazu soll der "cambotprocessor" (ein Kommandozeilentool) geschrieben werden. Der "cambotprozessor" holt die Dateien vom "cambotmanager" via RestAPI ab und verarbeitet diese unter Inbezugnahme eines Konfigurationsfiles und den Kommandozeilen-Parameter. </w:t>
-      </w:r>
-    </w:p>
-    <w:p>
-      <w:pPr>
-        <w:rPr>
-          <w:shd w:val="clear" w:color="auto" w:fill="FFFFFF"/>
-        </w:rPr>
-      </w:pPr>
-      <w:r>
-        <w:rPr>
-          <w:shd w:val="clear" w:color="auto" w:fill="FFFFFF"/>
-        </w:rPr>
-        <w:t xml:space="preserve">Die Standard-Konfigurationsdatei, die gesucht wird, heisst "cambotprocessor.ini" und wird vom Kommandozeilenparameter -- config übersteuert. Per Default die Datei wird gesucht (1.) im aktuellen Arbeitsverzeichnis und anschliessend (wenn nicht gefunden) im Verzeichnis wo sich das Skript "cambotprocessor "befindet. </w:t>
-      </w:r>
-    </w:p>
-    <w:p>
-      <w:pPr>
-        <w:rPr>
-          <w:shd w:val="clear" w:color="auto" w:fill="FFFFFF"/>
-        </w:rPr>
-      </w:pPr>
-      <w:r>
-        <w:rPr>
-          <w:shd w:val="clear" w:color="auto" w:fill="FFFFFF"/>
-        </w:rPr>
-        <w:t xml:space="preserve">Das CLI-Programm wird wie folgt spezifiziert (wobei Kommandoozeilenparameter die Settings aus dem Konfigurationsfile ergänzen respektive übersteuern): </w:t>
+        <w:t xml:space="preserve">Ziel dieser Arbeit ist es die Bilddaten von </w:t>
+      </w:r>
+      <w:proofErr w:type="spellStart"/>
+      <w:r>
+        <w:rPr>
+          <w:shd w:val="clear" w:color="auto" w:fill="FFFFFF"/>
+        </w:rPr>
+        <w:t>Cambot</w:t>
+      </w:r>
+      <w:proofErr w:type="spellEnd"/>
+      <w:r>
+        <w:rPr>
+          <w:shd w:val="clear" w:color="auto" w:fill="FFFFFF"/>
+        </w:rPr>
+        <w:t xml:space="preserve"> über ein Rest-Interface abzurufen, diese effizient und repetierbar auf einem SMB-Share abzulegen und mittels einer festen Meshroom Queue aufzubereiten. Dazu soll der "</w:t>
+      </w:r>
+      <w:proofErr w:type="spellStart"/>
+      <w:r>
+        <w:rPr>
+          <w:shd w:val="clear" w:color="auto" w:fill="FFFFFF"/>
+        </w:rPr>
+        <w:t>cambotprocessor</w:t>
+      </w:r>
+      <w:proofErr w:type="spellEnd"/>
+      <w:r>
+        <w:rPr>
+          <w:shd w:val="clear" w:color="auto" w:fill="FFFFFF"/>
+        </w:rPr>
+        <w:t>" (ein Kommandozeilentool) geschrieben werden. Der "</w:t>
+      </w:r>
+      <w:proofErr w:type="spellStart"/>
+      <w:r>
+        <w:rPr>
+          <w:shd w:val="clear" w:color="auto" w:fill="FFFFFF"/>
+        </w:rPr>
+        <w:t>cambotprozessor</w:t>
+      </w:r>
+      <w:proofErr w:type="spellEnd"/>
+      <w:r>
+        <w:rPr>
+          <w:shd w:val="clear" w:color="auto" w:fill="FFFFFF"/>
+        </w:rPr>
+        <w:t>" holt die Dateien vom "</w:t>
+      </w:r>
+      <w:proofErr w:type="spellStart"/>
+      <w:r>
+        <w:rPr>
+          <w:shd w:val="clear" w:color="auto" w:fill="FFFFFF"/>
+        </w:rPr>
+        <w:t>cambotmanager</w:t>
+      </w:r>
+      <w:proofErr w:type="spellEnd"/>
+      <w:r>
+        <w:rPr>
+          <w:shd w:val="clear" w:color="auto" w:fill="FFFFFF"/>
+        </w:rPr>
+        <w:t xml:space="preserve">" via </w:t>
+      </w:r>
+      <w:proofErr w:type="spellStart"/>
+      <w:r>
+        <w:rPr>
+          <w:shd w:val="clear" w:color="auto" w:fill="FFFFFF"/>
+        </w:rPr>
+        <w:t>RestAPI</w:t>
+      </w:r>
+      <w:proofErr w:type="spellEnd"/>
+      <w:r>
+        <w:rPr>
+          <w:shd w:val="clear" w:color="auto" w:fill="FFFFFF"/>
+        </w:rPr>
+        <w:t xml:space="preserve"> ab und verarbeitet diese unter Inbezugnahme eines Konfigurationsfiles und den Kommandozeilen-Parameter. </w:t>
+      </w:r>
+    </w:p>
+    <w:p>
+      <w:pPr>
+        <w:rPr>
+          <w:shd w:val="clear" w:color="auto" w:fill="FFFFFF"/>
+        </w:rPr>
+      </w:pPr>
+      <w:r>
+        <w:rPr>
+          <w:shd w:val="clear" w:color="auto" w:fill="FFFFFF"/>
+        </w:rPr>
+        <w:t xml:space="preserve">Die Standard-Konfigurationsdatei, die gesucht wird, heisst "cambotprocessor.ini" und wird vom Kommandozeilenparameter -- </w:t>
+      </w:r>
+      <w:proofErr w:type="spellStart"/>
+      <w:r>
+        <w:rPr>
+          <w:shd w:val="clear" w:color="auto" w:fill="FFFFFF"/>
+        </w:rPr>
+        <w:t>config</w:t>
+      </w:r>
+      <w:proofErr w:type="spellEnd"/>
+      <w:r>
+        <w:rPr>
+          <w:shd w:val="clear" w:color="auto" w:fill="FFFFFF"/>
+        </w:rPr>
+        <w:t xml:space="preserve"> übersteuert. Per Default die Datei wird gesucht (1.) im aktuellen Arbeitsverzeichnis und anschliessend (wenn nicht gefunden) im Verzeichnis wo sich das Skript "</w:t>
+      </w:r>
+      <w:proofErr w:type="spellStart"/>
+      <w:r>
+        <w:rPr>
+          <w:shd w:val="clear" w:color="auto" w:fill="FFFFFF"/>
+        </w:rPr>
+        <w:t>cambotprocessor</w:t>
+      </w:r>
+      <w:proofErr w:type="spellEnd"/>
+      <w:r>
+        <w:rPr>
+          <w:shd w:val="clear" w:color="auto" w:fill="FFFFFF"/>
+        </w:rPr>
+        <w:t xml:space="preserve"> "befindet. </w:t>
+      </w:r>
+    </w:p>
+    <w:p>
+      <w:pPr>
+        <w:rPr>
+          <w:shd w:val="clear" w:color="auto" w:fill="FFFFFF"/>
+        </w:rPr>
+      </w:pPr>
+      <w:r>
+        <w:rPr>
+          <w:shd w:val="clear" w:color="auto" w:fill="FFFFFF"/>
+        </w:rPr>
+        <w:t xml:space="preserve">Das CLI-Programm wird wie folgt spezifiziert (wobei </w:t>
+      </w:r>
+      <w:proofErr w:type="spellStart"/>
+      <w:r>
+        <w:rPr>
+          <w:shd w:val="clear" w:color="auto" w:fill="FFFFFF"/>
+        </w:rPr>
+        <w:t>Kommandoozeilenparameter</w:t>
+      </w:r>
+      <w:proofErr w:type="spellEnd"/>
+      <w:r>
+        <w:rPr>
+          <w:shd w:val="clear" w:color="auto" w:fill="FFFFFF"/>
+        </w:rPr>
+        <w:t xml:space="preserve"> die Settings aus dem Konfigurationsfile ergänzen respektive übersteuern): </w:t>
       </w:r>
       <w:r>
         <w:rPr>
           <w:shd w:val="clear" w:color="auto" w:fill="FFFFFF"/>
         </w:rPr>
         <w:br/>
-        <w:t xml:space="preserve">usage: cambotprocessor [--config &lt;configfile&gt;] [--blur &lt;schärfewert&gt;] [--outputtype &lt;ply|avi|stl|html&gt;] [--meshroomqueue &lt;spec&gt;] [--bounding &lt;spec&gt;] [&lt;Verzeichnis, Zip oder URL der Bilddateien&gt; &lt;Output Directory&gt; </w:t>
+      </w:r>
+      <w:proofErr w:type="spellStart"/>
+      <w:r>
+        <w:rPr>
+          <w:shd w:val="clear" w:color="auto" w:fill="FFFFFF"/>
+        </w:rPr>
+        <w:t>usage</w:t>
+      </w:r>
+      <w:proofErr w:type="spellEnd"/>
+      <w:r>
+        <w:rPr>
+          <w:shd w:val="clear" w:color="auto" w:fill="FFFFFF"/>
+        </w:rPr>
+        <w:t xml:space="preserve">: </w:t>
+      </w:r>
+      <w:proofErr w:type="spellStart"/>
+      <w:r>
+        <w:rPr>
+          <w:shd w:val="clear" w:color="auto" w:fill="FFFFFF"/>
+        </w:rPr>
+        <w:t>cambotprocessor</w:t>
+      </w:r>
+      <w:proofErr w:type="spellEnd"/>
+      <w:r>
+        <w:rPr>
+          <w:shd w:val="clear" w:color="auto" w:fill="FFFFFF"/>
+        </w:rPr>
+        <w:t xml:space="preserve"> [--</w:t>
+      </w:r>
+      <w:proofErr w:type="spellStart"/>
+      <w:r>
+        <w:rPr>
+          <w:shd w:val="clear" w:color="auto" w:fill="FFFFFF"/>
+        </w:rPr>
+        <w:t>config</w:t>
+      </w:r>
+      <w:proofErr w:type="spellEnd"/>
+      <w:r>
+        <w:rPr>
+          <w:shd w:val="clear" w:color="auto" w:fill="FFFFFF"/>
+        </w:rPr>
+        <w:t xml:space="preserve"> &lt;</w:t>
+      </w:r>
+      <w:proofErr w:type="spellStart"/>
+      <w:r>
+        <w:rPr>
+          <w:shd w:val="clear" w:color="auto" w:fill="FFFFFF"/>
+        </w:rPr>
+        <w:t>configfile</w:t>
+      </w:r>
+      <w:proofErr w:type="spellEnd"/>
+      <w:r>
+        <w:rPr>
+          <w:shd w:val="clear" w:color="auto" w:fill="FFFFFF"/>
+        </w:rPr>
+        <w:t>&gt;] [--</w:t>
+      </w:r>
+      <w:proofErr w:type="spellStart"/>
+      <w:r>
+        <w:rPr>
+          <w:shd w:val="clear" w:color="auto" w:fill="FFFFFF"/>
+        </w:rPr>
+        <w:t>blur</w:t>
+      </w:r>
+      <w:proofErr w:type="spellEnd"/>
+      <w:r>
+        <w:rPr>
+          <w:shd w:val="clear" w:color="auto" w:fill="FFFFFF"/>
+        </w:rPr>
+        <w:t xml:space="preserve"> &lt;schärfewert&gt;] [--</w:t>
+      </w:r>
+      <w:proofErr w:type="spellStart"/>
+      <w:r>
+        <w:rPr>
+          <w:shd w:val="clear" w:color="auto" w:fill="FFFFFF"/>
+        </w:rPr>
+        <w:t>outputtype</w:t>
+      </w:r>
+      <w:proofErr w:type="spellEnd"/>
+      <w:r>
+        <w:rPr>
+          <w:shd w:val="clear" w:color="auto" w:fill="FFFFFF"/>
+        </w:rPr>
+        <w:t xml:space="preserve"> &lt;</w:t>
+      </w:r>
+      <w:proofErr w:type="spellStart"/>
+      <w:r>
+        <w:rPr>
+          <w:shd w:val="clear" w:color="auto" w:fill="FFFFFF"/>
+        </w:rPr>
+        <w:t>ply|avi|stl|html</w:t>
+      </w:r>
+      <w:proofErr w:type="spellEnd"/>
+      <w:r>
+        <w:rPr>
+          <w:shd w:val="clear" w:color="auto" w:fill="FFFFFF"/>
+        </w:rPr>
+        <w:t>&gt;] [--</w:t>
+      </w:r>
+      <w:proofErr w:type="spellStart"/>
+      <w:r>
+        <w:rPr>
+          <w:shd w:val="clear" w:color="auto" w:fill="FFFFFF"/>
+        </w:rPr>
+        <w:t>meshroomqueue</w:t>
+      </w:r>
+      <w:proofErr w:type="spellEnd"/>
+      <w:r>
+        <w:rPr>
+          <w:shd w:val="clear" w:color="auto" w:fill="FFFFFF"/>
+        </w:rPr>
+        <w:t xml:space="preserve"> &lt;</w:t>
+      </w:r>
+      <w:proofErr w:type="spellStart"/>
+      <w:r>
+        <w:rPr>
+          <w:shd w:val="clear" w:color="auto" w:fill="FFFFFF"/>
+        </w:rPr>
+        <w:t>spec</w:t>
+      </w:r>
+      <w:proofErr w:type="spellEnd"/>
+      <w:r>
+        <w:rPr>
+          <w:shd w:val="clear" w:color="auto" w:fill="FFFFFF"/>
+        </w:rPr>
+        <w:t>&gt;] [--</w:t>
+      </w:r>
+      <w:proofErr w:type="spellStart"/>
+      <w:r>
+        <w:rPr>
+          <w:shd w:val="clear" w:color="auto" w:fill="FFFFFF"/>
+        </w:rPr>
+        <w:t>bounding</w:t>
+      </w:r>
+      <w:proofErr w:type="spellEnd"/>
+      <w:r>
+        <w:rPr>
+          <w:shd w:val="clear" w:color="auto" w:fill="FFFFFF"/>
+        </w:rPr>
+        <w:t xml:space="preserve"> &lt;</w:t>
+      </w:r>
+      <w:proofErr w:type="spellStart"/>
+      <w:r>
+        <w:rPr>
+          <w:shd w:val="clear" w:color="auto" w:fill="FFFFFF"/>
+        </w:rPr>
+        <w:t>spec</w:t>
+      </w:r>
+      <w:proofErr w:type="spellEnd"/>
+      <w:r>
+        <w:rPr>
+          <w:shd w:val="clear" w:color="auto" w:fill="FFFFFF"/>
+        </w:rPr>
+        <w:t xml:space="preserve">&gt;] [&lt;Verzeichnis, Zip oder URL der Bilddateien&gt; &lt;Output Directory&gt; </w:t>
       </w:r>
     </w:p>
     <w:p>
@@ -391,41 +711,329 @@
         <w:rPr>
           <w:shd w:val="clear" w:color="auto" w:fill="FFFFFF"/>
         </w:rPr>
-        <w:t xml:space="preserve"> (--config; default: cambotprocessor.ini) können defaultwerte für alle Kommandozeilenparameter angegeben werden (alle in lowercase ohe die einführenden Minuszeichen). Der Konfigschlüssel für &lt;Verzeichnis, Zip oder URL der Bilddateien&gt; lautet "url" und der Konfigschlüssel für &lt;Output Directory&gt; lautet "output". </w:t>
-      </w:r>
-    </w:p>
-    <w:p>
-      <w:pPr>
-        <w:rPr>
-          <w:shd w:val="clear" w:color="auto" w:fill="FFFFFF"/>
-        </w:rPr>
-      </w:pPr>
-      <w:r>
-        <w:rPr>
-          <w:shd w:val="clear" w:color="auto" w:fill="FFFFFF"/>
-        </w:rPr>
-        <w:t>Das Zip-File ist wie folgt strukturiert: &lt;taskname&gt; --- snapshots --- &lt;iso8601-timestamp&gt;--- metadata.ini and images (png or jpg)</w:t>
-      </w:r>
-    </w:p>
-    <w:p>
-      <w:pPr>
-        <w:rPr>
-          <w:shd w:val="clear" w:color="auto" w:fill="FFFFFF"/>
-        </w:rPr>
-      </w:pPr>
-      <w:r>
-        <w:rPr>
-          <w:shd w:val="clear" w:color="auto" w:fill="FFFFFF"/>
-        </w:rPr>
-        <w:t xml:space="preserve">Die Ausgabestruktur soll folgendes Beinhalten (zusätzlich zum Inhalt des Zipfiles, welcher in das outputverzeichnis kopiert wird). </w:t>
+        <w:t xml:space="preserve"> (--</w:t>
+      </w:r>
+      <w:proofErr w:type="spellStart"/>
+      <w:r>
+        <w:rPr>
+          <w:shd w:val="clear" w:color="auto" w:fill="FFFFFF"/>
+        </w:rPr>
+        <w:t>config</w:t>
+      </w:r>
+      <w:proofErr w:type="spellEnd"/>
+      <w:r>
+        <w:rPr>
+          <w:shd w:val="clear" w:color="auto" w:fill="FFFFFF"/>
+        </w:rPr>
+        <w:t xml:space="preserve">; </w:t>
+      </w:r>
+      <w:proofErr w:type="spellStart"/>
+      <w:r>
+        <w:rPr>
+          <w:shd w:val="clear" w:color="auto" w:fill="FFFFFF"/>
+        </w:rPr>
+        <w:t>default</w:t>
+      </w:r>
+      <w:proofErr w:type="spellEnd"/>
+      <w:r>
+        <w:rPr>
+          <w:shd w:val="clear" w:color="auto" w:fill="FFFFFF"/>
+        </w:rPr>
+        <w:t xml:space="preserve">: cambotprocessor.ini) können </w:t>
+      </w:r>
+      <w:proofErr w:type="spellStart"/>
+      <w:r>
+        <w:rPr>
+          <w:shd w:val="clear" w:color="auto" w:fill="FFFFFF"/>
+        </w:rPr>
+        <w:t>defaultwerte</w:t>
+      </w:r>
+      <w:proofErr w:type="spellEnd"/>
+      <w:r>
+        <w:rPr>
+          <w:shd w:val="clear" w:color="auto" w:fill="FFFFFF"/>
+        </w:rPr>
+        <w:t xml:space="preserve"> für alle Kommandozeilenparameter angegeben werden (alle in </w:t>
+      </w:r>
+      <w:proofErr w:type="spellStart"/>
+      <w:r>
+        <w:rPr>
+          <w:shd w:val="clear" w:color="auto" w:fill="FFFFFF"/>
+        </w:rPr>
+        <w:t>lowercase</w:t>
+      </w:r>
+      <w:proofErr w:type="spellEnd"/>
+      <w:r>
+        <w:rPr>
+          <w:shd w:val="clear" w:color="auto" w:fill="FFFFFF"/>
+        </w:rPr>
+        <w:t xml:space="preserve"> </w:t>
+      </w:r>
+      <w:proofErr w:type="spellStart"/>
+      <w:r>
+        <w:rPr>
+          <w:shd w:val="clear" w:color="auto" w:fill="FFFFFF"/>
+        </w:rPr>
+        <w:t>ohe</w:t>
+      </w:r>
+      <w:proofErr w:type="spellEnd"/>
+      <w:r>
+        <w:rPr>
+          <w:shd w:val="clear" w:color="auto" w:fill="FFFFFF"/>
+        </w:rPr>
+        <w:t xml:space="preserve"> die einführenden Minuszeichen). Der </w:t>
+      </w:r>
+      <w:proofErr w:type="spellStart"/>
+      <w:r>
+        <w:rPr>
+          <w:shd w:val="clear" w:color="auto" w:fill="FFFFFF"/>
+        </w:rPr>
+        <w:t>Konfigschlüssel</w:t>
+      </w:r>
+      <w:proofErr w:type="spellEnd"/>
+      <w:r>
+        <w:rPr>
+          <w:shd w:val="clear" w:color="auto" w:fill="FFFFFF"/>
+        </w:rPr>
+        <w:t xml:space="preserve"> für &lt;Verzeichnis, Zip oder URL der Bilddateien&gt; lautet "</w:t>
+      </w:r>
+      <w:proofErr w:type="spellStart"/>
+      <w:r>
+        <w:rPr>
+          <w:shd w:val="clear" w:color="auto" w:fill="FFFFFF"/>
+        </w:rPr>
+        <w:t>url</w:t>
+      </w:r>
+      <w:proofErr w:type="spellEnd"/>
+      <w:r>
+        <w:rPr>
+          <w:shd w:val="clear" w:color="auto" w:fill="FFFFFF"/>
+        </w:rPr>
+        <w:t xml:space="preserve">" und der </w:t>
+      </w:r>
+      <w:proofErr w:type="spellStart"/>
+      <w:r>
+        <w:rPr>
+          <w:shd w:val="clear" w:color="auto" w:fill="FFFFFF"/>
+        </w:rPr>
+        <w:t>Konfigschlüssel</w:t>
+      </w:r>
+      <w:proofErr w:type="spellEnd"/>
+      <w:r>
+        <w:rPr>
+          <w:shd w:val="clear" w:color="auto" w:fill="FFFFFF"/>
+        </w:rPr>
+        <w:t xml:space="preserve"> für &lt;Output Directory&gt; lautet "</w:t>
+      </w:r>
+      <w:proofErr w:type="spellStart"/>
+      <w:r>
+        <w:rPr>
+          <w:shd w:val="clear" w:color="auto" w:fill="FFFFFF"/>
+        </w:rPr>
+        <w:t>output</w:t>
+      </w:r>
+      <w:proofErr w:type="spellEnd"/>
+      <w:r>
+        <w:rPr>
+          <w:shd w:val="clear" w:color="auto" w:fill="FFFFFF"/>
+        </w:rPr>
+        <w:t xml:space="preserve">". </w:t>
+      </w:r>
+    </w:p>
+    <w:p>
+      <w:pPr>
+        <w:rPr>
+          <w:shd w:val="clear" w:color="auto" w:fill="FFFFFF"/>
+        </w:rPr>
+      </w:pPr>
+      <w:r>
+        <w:rPr>
+          <w:shd w:val="clear" w:color="auto" w:fill="FFFFFF"/>
+        </w:rPr>
+        <w:t>Das Zip-File ist wie folgt strukturiert: &lt;</w:t>
+      </w:r>
+      <w:proofErr w:type="spellStart"/>
+      <w:r>
+        <w:rPr>
+          <w:shd w:val="clear" w:color="auto" w:fill="FFFFFF"/>
+        </w:rPr>
+        <w:t>taskname</w:t>
+      </w:r>
+      <w:proofErr w:type="spellEnd"/>
+      <w:r>
+        <w:rPr>
+          <w:shd w:val="clear" w:color="auto" w:fill="FFFFFF"/>
+        </w:rPr>
+        <w:t xml:space="preserve">&gt; --- </w:t>
+      </w:r>
+      <w:proofErr w:type="spellStart"/>
+      <w:r>
+        <w:rPr>
+          <w:shd w:val="clear" w:color="auto" w:fill="FFFFFF"/>
+        </w:rPr>
+        <w:t>snapshots</w:t>
+      </w:r>
+      <w:proofErr w:type="spellEnd"/>
+      <w:r>
+        <w:rPr>
+          <w:shd w:val="clear" w:color="auto" w:fill="FFFFFF"/>
+        </w:rPr>
+        <w:t xml:space="preserve"> --- &lt;iso8601-timestamp&gt;--- metadata.ini and </w:t>
+      </w:r>
+      <w:proofErr w:type="spellStart"/>
+      <w:r>
+        <w:rPr>
+          <w:shd w:val="clear" w:color="auto" w:fill="FFFFFF"/>
+        </w:rPr>
+        <w:t>images</w:t>
+      </w:r>
+      <w:proofErr w:type="spellEnd"/>
+      <w:r>
+        <w:rPr>
+          <w:shd w:val="clear" w:color="auto" w:fill="FFFFFF"/>
+        </w:rPr>
+        <w:t xml:space="preserve"> (</w:t>
+      </w:r>
+      <w:proofErr w:type="spellStart"/>
+      <w:r>
+        <w:rPr>
+          <w:shd w:val="clear" w:color="auto" w:fill="FFFFFF"/>
+        </w:rPr>
+        <w:t>png</w:t>
+      </w:r>
+      <w:proofErr w:type="spellEnd"/>
+      <w:r>
+        <w:rPr>
+          <w:shd w:val="clear" w:color="auto" w:fill="FFFFFF"/>
+        </w:rPr>
+        <w:t xml:space="preserve"> </w:t>
+      </w:r>
+      <w:proofErr w:type="spellStart"/>
+      <w:r>
+        <w:rPr>
+          <w:shd w:val="clear" w:color="auto" w:fill="FFFFFF"/>
+        </w:rPr>
+        <w:t>or</w:t>
+      </w:r>
+      <w:proofErr w:type="spellEnd"/>
+      <w:r>
+        <w:rPr>
+          <w:shd w:val="clear" w:color="auto" w:fill="FFFFFF"/>
+        </w:rPr>
+        <w:t xml:space="preserve"> </w:t>
+      </w:r>
+      <w:proofErr w:type="spellStart"/>
+      <w:r>
+        <w:rPr>
+          <w:shd w:val="clear" w:color="auto" w:fill="FFFFFF"/>
+        </w:rPr>
+        <w:t>jpg</w:t>
+      </w:r>
+      <w:proofErr w:type="spellEnd"/>
+      <w:r>
+        <w:rPr>
+          <w:shd w:val="clear" w:color="auto" w:fill="FFFFFF"/>
+        </w:rPr>
+        <w:t>)</w:t>
+      </w:r>
+    </w:p>
+    <w:p>
+      <w:pPr>
+        <w:rPr>
+          <w:shd w:val="clear" w:color="auto" w:fill="FFFFFF"/>
+        </w:rPr>
+      </w:pPr>
+      <w:r>
+        <w:rPr>
+          <w:shd w:val="clear" w:color="auto" w:fill="FFFFFF"/>
+        </w:rPr>
+        <w:t xml:space="preserve">Die Ausgabestruktur soll folgendes Beinhalten (zusätzlich zum Inhalt des </w:t>
+      </w:r>
+      <w:proofErr w:type="spellStart"/>
+      <w:r>
+        <w:rPr>
+          <w:shd w:val="clear" w:color="auto" w:fill="FFFFFF"/>
+        </w:rPr>
+        <w:t>Zipfiles</w:t>
+      </w:r>
+      <w:proofErr w:type="spellEnd"/>
+      <w:r>
+        <w:rPr>
+          <w:shd w:val="clear" w:color="auto" w:fill="FFFFFF"/>
+        </w:rPr>
+        <w:t xml:space="preserve">, welcher in das </w:t>
+      </w:r>
+      <w:proofErr w:type="spellStart"/>
+      <w:r>
+        <w:rPr>
+          <w:shd w:val="clear" w:color="auto" w:fill="FFFFFF"/>
+        </w:rPr>
+        <w:t>outputverzeichnis</w:t>
+      </w:r>
+      <w:proofErr w:type="spellEnd"/>
+      <w:r>
+        <w:rPr>
+          <w:shd w:val="clear" w:color="auto" w:fill="FFFFFF"/>
+        </w:rPr>
+        <w:t xml:space="preserve"> kopiert wird). </w:t>
       </w:r>
       <w:r>
         <w:rPr>
           <w:shd w:val="clear" w:color="auto" w:fill="FFFFFF"/>
         </w:rPr>
         <w:br/>
-        <w:t>&lt;output-directory&gt; --- output --- &lt;outputtype&gt; --- outputfiles</w:t>
-      </w:r>
+        <w:t>&lt;</w:t>
+      </w:r>
+      <w:proofErr w:type="spellStart"/>
+      <w:r>
+        <w:rPr>
+          <w:shd w:val="clear" w:color="auto" w:fill="FFFFFF"/>
+        </w:rPr>
+        <w:t>output</w:t>
+      </w:r>
+      <w:proofErr w:type="spellEnd"/>
+      <w:r>
+        <w:rPr>
+          <w:shd w:val="clear" w:color="auto" w:fill="FFFFFF"/>
+        </w:rPr>
+        <w:t xml:space="preserve">-directory&gt; --- </w:t>
+      </w:r>
+      <w:proofErr w:type="spellStart"/>
+      <w:r>
+        <w:rPr>
+          <w:shd w:val="clear" w:color="auto" w:fill="FFFFFF"/>
+        </w:rPr>
+        <w:t>output</w:t>
+      </w:r>
+      <w:proofErr w:type="spellEnd"/>
+      <w:r>
+        <w:rPr>
+          <w:shd w:val="clear" w:color="auto" w:fill="FFFFFF"/>
+        </w:rPr>
+        <w:t xml:space="preserve"> --- &lt;</w:t>
+      </w:r>
+      <w:proofErr w:type="spellStart"/>
+      <w:r>
+        <w:rPr>
+          <w:shd w:val="clear" w:color="auto" w:fill="FFFFFF"/>
+        </w:rPr>
+        <w:t>outputtype</w:t>
+      </w:r>
+      <w:proofErr w:type="spellEnd"/>
+      <w:r>
+        <w:rPr>
+          <w:shd w:val="clear" w:color="auto" w:fill="FFFFFF"/>
+        </w:rPr>
+        <w:t xml:space="preserve">&gt; --- </w:t>
+      </w:r>
+      <w:proofErr w:type="spellStart"/>
+      <w:r>
+        <w:rPr>
+          <w:shd w:val="clear" w:color="auto" w:fill="FFFFFF"/>
+        </w:rPr>
+        <w:t>outputfiles</w:t>
+      </w:r>
+      <w:proofErr w:type="spellEnd"/>
     </w:p>
     <w:p>
       <w:pPr>
@@ -491,7 +1099,51 @@
         <w:rPr>
           <w:shd w:val="clear" w:color="auto" w:fill="FFFFFF"/>
         </w:rPr>
-        <w:t xml:space="preserve">Bilder mit einem zu tiefen Blur-Wert werden aufgefiltert (umbenannt in &lt;filename&gt;.filtered) </w:t>
+        <w:t xml:space="preserve">Bilder mit einem zu tiefen Blur-Wert werden </w:t>
+      </w:r>
+      <w:proofErr w:type="spellStart"/>
+      <w:r>
+        <w:rPr>
+          <w:shd w:val="clear" w:color="auto" w:fill="FFFFFF"/>
+        </w:rPr>
+        <w:t>aufgefiltert</w:t>
+      </w:r>
+      <w:proofErr w:type="spellEnd"/>
+      <w:r>
+        <w:rPr>
+          <w:shd w:val="clear" w:color="auto" w:fill="FFFFFF"/>
+        </w:rPr>
+        <w:t xml:space="preserve"> (umbenannt in &lt;</w:t>
+      </w:r>
+      <w:proofErr w:type="spellStart"/>
+      <w:r>
+        <w:rPr>
+          <w:shd w:val="clear" w:color="auto" w:fill="FFFFFF"/>
+        </w:rPr>
+        <w:t>filename</w:t>
+      </w:r>
+      <w:proofErr w:type="spellEnd"/>
+      <w:proofErr w:type="gramStart"/>
+      <w:r>
+        <w:rPr>
+          <w:shd w:val="clear" w:color="auto" w:fill="FFFFFF"/>
+        </w:rPr>
+        <w:t>&gt;.</w:t>
+      </w:r>
+      <w:proofErr w:type="spellStart"/>
+      <w:r>
+        <w:rPr>
+          <w:shd w:val="clear" w:color="auto" w:fill="FFFFFF"/>
+        </w:rPr>
+        <w:t>filtered</w:t>
+      </w:r>
+      <w:proofErr w:type="spellEnd"/>
+      <w:proofErr w:type="gramEnd"/>
+      <w:r>
+        <w:rPr>
+          <w:shd w:val="clear" w:color="auto" w:fill="FFFFFF"/>
+        </w:rPr>
+        <w:t xml:space="preserve">) </w:t>
       </w:r>
     </w:p>
     <w:p>
@@ -509,7 +1161,63 @@
         <w:rPr>
           <w:shd w:val="clear" w:color="auto" w:fill="FFFFFF"/>
         </w:rPr>
-        <w:t>Meshroom-Queue wird gestartet - Eventuell wird ein Postprocessing gemacht (avi/stl/html) und in das &lt;Output Directory&gt; geschrieben.</w:t>
+        <w:t xml:space="preserve">Meshroom-Queue wird gestartet - Eventuell wird ein </w:t>
+      </w:r>
+      <w:proofErr w:type="spellStart"/>
+      <w:r>
+        <w:rPr>
+          <w:shd w:val="clear" w:color="auto" w:fill="FFFFFF"/>
+        </w:rPr>
+        <w:t>Postprocessing</w:t>
+      </w:r>
+      <w:proofErr w:type="spellEnd"/>
+      <w:r>
+        <w:rPr>
+          <w:shd w:val="clear" w:color="auto" w:fill="FFFFFF"/>
+        </w:rPr>
+        <w:t xml:space="preserve"> gemacht (</w:t>
+      </w:r>
+      <w:proofErr w:type="spellStart"/>
+      <w:r>
+        <w:rPr>
+          <w:shd w:val="clear" w:color="auto" w:fill="FFFFFF"/>
+        </w:rPr>
+        <w:t>avi</w:t>
+      </w:r>
+      <w:proofErr w:type="spellEnd"/>
+      <w:r>
+        <w:rPr>
+          <w:shd w:val="clear" w:color="auto" w:fill="FFFFFF"/>
+        </w:rPr>
+        <w:t>/</w:t>
+      </w:r>
+      <w:proofErr w:type="spellStart"/>
+      <w:r>
+        <w:rPr>
+          <w:shd w:val="clear" w:color="auto" w:fill="FFFFFF"/>
+        </w:rPr>
+        <w:t>stl</w:t>
+      </w:r>
+      <w:proofErr w:type="spellEnd"/>
+      <w:r>
+        <w:rPr>
+          <w:shd w:val="clear" w:color="auto" w:fill="FFFFFF"/>
+        </w:rPr>
+        <w:t>/</w:t>
+      </w:r>
+      <w:proofErr w:type="spellStart"/>
+      <w:r>
+        <w:rPr>
+          <w:shd w:val="clear" w:color="auto" w:fill="FFFFFF"/>
+        </w:rPr>
+        <w:t>html</w:t>
+      </w:r>
+      <w:proofErr w:type="spellEnd"/>
+      <w:r>
+        <w:rPr>
+          <w:shd w:val="clear" w:color="auto" w:fill="FFFFFF"/>
+        </w:rPr>
+        <w:t>) und in das &lt;Output Directory&gt; geschrieben.</w:t>
       </w:r>
     </w:p>
     <w:p>
@@ -588,46 +1296,130 @@
         <w:rPr>
           <w:shd w:val="clear" w:color="auto" w:fill="FFFFFF"/>
         </w:rPr>
-        <w:t>Installationsdokumentation (speziell für die Installation aller Dependencies)</w:t>
-      </w:r>
-    </w:p>
-    <w:p>
-      <w:pPr>
-        <w:rPr>
-          <w:shd w:val="clear" w:color="auto" w:fill="FFFFFF"/>
-        </w:rPr>
-      </w:pPr>
-      <w:r>
-        <w:rPr>
-          <w:shd w:val="clear" w:color="auto" w:fill="FFFFFF"/>
-        </w:rPr>
-        <w:t xml:space="preserve">Das Programm ist sauber und übersichtlich geschrieben und ausreichend dokumentiert (mindestens alle relevanten Funktionen mit pydoc). </w:t>
-      </w:r>
-    </w:p>
-    <w:p>
-      <w:pPr>
-        <w:rPr>
-          <w:shd w:val="clear" w:color="auto" w:fill="FFFFFF"/>
-        </w:rPr>
-      </w:pPr>
-      <w:r>
-        <w:rPr>
-          <w:shd w:val="clear" w:color="auto" w:fill="FFFFFF"/>
-        </w:rPr>
-        <w:t xml:space="preserve">Das Programm liefert sinnvolle Fehlermeldungen, wenn Files nicht gefunden werden, der Aufbau falsch ist oder etwas in der Queue oder im Postprocessing schiefläuft. </w:t>
-      </w:r>
-    </w:p>
-    <w:p>
-      <w:pPr>
-        <w:rPr>
-          <w:shd w:val="clear" w:color="auto" w:fill="FFFFFF"/>
-        </w:rPr>
-      </w:pPr>
-      <w:r>
-        <w:rPr>
-          <w:shd w:val="clear" w:color="auto" w:fill="FFFFFF"/>
-        </w:rPr>
-        <w:t xml:space="preserve">Auf einen CLI-Trigger (Kommandozeilenprogramm) hin holt die Software ein ZIP-Archiv von der RestAPI des CamBot-Managers ab (statische URL [latest] oder über eine ID) </w:t>
+        <w:t xml:space="preserve">Installationsdokumentation (speziell für die Installation aller </w:t>
+      </w:r>
+      <w:proofErr w:type="spellStart"/>
+      <w:r>
+        <w:rPr>
+          <w:shd w:val="clear" w:color="auto" w:fill="FFFFFF"/>
+        </w:rPr>
+        <w:t>Dependencies</w:t>
+      </w:r>
+      <w:proofErr w:type="spellEnd"/>
+      <w:r>
+        <w:rPr>
+          <w:shd w:val="clear" w:color="auto" w:fill="FFFFFF"/>
+        </w:rPr>
+        <w:t>)</w:t>
+      </w:r>
+    </w:p>
+    <w:p>
+      <w:pPr>
+        <w:rPr>
+          <w:shd w:val="clear" w:color="auto" w:fill="FFFFFF"/>
+        </w:rPr>
+      </w:pPr>
+      <w:r>
+        <w:rPr>
+          <w:shd w:val="clear" w:color="auto" w:fill="FFFFFF"/>
+        </w:rPr>
+        <w:t xml:space="preserve">Das Programm ist sauber und übersichtlich geschrieben und ausreichend dokumentiert (mindestens alle relevanten Funktionen mit </w:t>
+      </w:r>
+      <w:proofErr w:type="spellStart"/>
+      <w:r>
+        <w:rPr>
+          <w:shd w:val="clear" w:color="auto" w:fill="FFFFFF"/>
+        </w:rPr>
+        <w:t>pydoc</w:t>
+      </w:r>
+      <w:proofErr w:type="spellEnd"/>
+      <w:r>
+        <w:rPr>
+          <w:shd w:val="clear" w:color="auto" w:fill="FFFFFF"/>
+        </w:rPr>
+        <w:t xml:space="preserve">). </w:t>
+      </w:r>
+    </w:p>
+    <w:p>
+      <w:pPr>
+        <w:rPr>
+          <w:shd w:val="clear" w:color="auto" w:fill="FFFFFF"/>
+        </w:rPr>
+      </w:pPr>
+      <w:r>
+        <w:rPr>
+          <w:shd w:val="clear" w:color="auto" w:fill="FFFFFF"/>
+        </w:rPr>
+        <w:t xml:space="preserve">Das Programm liefert sinnvolle Fehlermeldungen, wenn Files nicht gefunden werden, der Aufbau falsch ist oder etwas in der Queue oder im </w:t>
+      </w:r>
+      <w:proofErr w:type="spellStart"/>
+      <w:r>
+        <w:rPr>
+          <w:shd w:val="clear" w:color="auto" w:fill="FFFFFF"/>
+        </w:rPr>
+        <w:t>Postprocessing</w:t>
+      </w:r>
+      <w:proofErr w:type="spellEnd"/>
+      <w:r>
+        <w:rPr>
+          <w:shd w:val="clear" w:color="auto" w:fill="FFFFFF"/>
+        </w:rPr>
+        <w:t xml:space="preserve"> schiefläuft. </w:t>
+      </w:r>
+    </w:p>
+    <w:p>
+      <w:pPr>
+        <w:rPr>
+          <w:shd w:val="clear" w:color="auto" w:fill="FFFFFF"/>
+        </w:rPr>
+      </w:pPr>
+      <w:r>
+        <w:rPr>
+          <w:shd w:val="clear" w:color="auto" w:fill="FFFFFF"/>
+        </w:rPr>
+        <w:t xml:space="preserve">Auf einen CLI-Trigger (Kommandozeilenprogramm) hin holt die Software ein ZIP-Archiv von der </w:t>
+      </w:r>
+      <w:proofErr w:type="spellStart"/>
+      <w:r>
+        <w:rPr>
+          <w:shd w:val="clear" w:color="auto" w:fill="FFFFFF"/>
+        </w:rPr>
+        <w:t>RestAPI</w:t>
+      </w:r>
+      <w:proofErr w:type="spellEnd"/>
+      <w:r>
+        <w:rPr>
+          <w:shd w:val="clear" w:color="auto" w:fill="FFFFFF"/>
+        </w:rPr>
+        <w:t xml:space="preserve"> des </w:t>
+      </w:r>
+      <w:proofErr w:type="spellStart"/>
+      <w:r>
+        <w:rPr>
+          <w:shd w:val="clear" w:color="auto" w:fill="FFFFFF"/>
+        </w:rPr>
+        <w:t>CamBot</w:t>
+      </w:r>
+      <w:proofErr w:type="spellEnd"/>
+      <w:r>
+        <w:rPr>
+          <w:shd w:val="clear" w:color="auto" w:fill="FFFFFF"/>
+        </w:rPr>
+        <w:t>-Managers ab (statische URL [</w:t>
+      </w:r>
+      <w:proofErr w:type="spellStart"/>
+      <w:r>
+        <w:rPr>
+          <w:shd w:val="clear" w:color="auto" w:fill="FFFFFF"/>
+        </w:rPr>
+        <w:t>latest</w:t>
+      </w:r>
+      <w:proofErr w:type="spellEnd"/>
+      <w:r>
+        <w:rPr>
+          <w:shd w:val="clear" w:color="auto" w:fill="FFFFFF"/>
+        </w:rPr>
+        <w:t xml:space="preserve">] oder über eine ID) </w:t>
       </w:r>
     </w:p>
     <w:p>
@@ -648,7 +1440,105 @@
         <w:rPr>
           <w:shd w:val="clear" w:color="auto" w:fill="FFFFFF"/>
         </w:rPr>
-        <w:t>Alle Kamerabilder werden auf Unschärfe mittels eins geeigneten Programms untersucht und unscharfe Bilder verworfen. Dafür wird OpenCV verwendet. Beispielcode für die Blur-Detektion befindet sich unter https://www.pyimagesearch.com/2015/09/07/blur-detection-with-opencv/. - Mittels einer statischen Verarbeitungqueue wird eine PLY-Struktur generiert. - Das Tool liefert als Output mindestens obj, stl, ply und html (via ctmconv und https://github.com/omrips/viewstl o.ä.)</w:t>
+        <w:t xml:space="preserve">Alle Kamerabilder werden auf Unschärfe mittels eins geeigneten Programms untersucht und unscharfe Bilder verworfen. Dafür wird </w:t>
+      </w:r>
+      <w:proofErr w:type="spellStart"/>
+      <w:r>
+        <w:rPr>
+          <w:shd w:val="clear" w:color="auto" w:fill="FFFFFF"/>
+        </w:rPr>
+        <w:t>OpenCV</w:t>
+      </w:r>
+      <w:proofErr w:type="spellEnd"/>
+      <w:r>
+        <w:rPr>
+          <w:shd w:val="clear" w:color="auto" w:fill="FFFFFF"/>
+        </w:rPr>
+        <w:t xml:space="preserve"> verwendet. Beispielcode für die Blur-Detektion befindet sich unter https://www.pyimagesearch.com/2015/09/07/blur-detection-with-opencv/. - Mittels einer statischen </w:t>
+      </w:r>
+      <w:proofErr w:type="spellStart"/>
+      <w:r>
+        <w:rPr>
+          <w:shd w:val="clear" w:color="auto" w:fill="FFFFFF"/>
+        </w:rPr>
+        <w:t>Verarbeitungqueue</w:t>
+      </w:r>
+      <w:proofErr w:type="spellEnd"/>
+      <w:r>
+        <w:rPr>
+          <w:shd w:val="clear" w:color="auto" w:fill="FFFFFF"/>
+        </w:rPr>
+        <w:t xml:space="preserve"> wird eine PLY-Struktur generiert. - Das Tool liefert als Output mindestens </w:t>
+      </w:r>
+      <w:proofErr w:type="spellStart"/>
+      <w:r>
+        <w:rPr>
+          <w:shd w:val="clear" w:color="auto" w:fill="FFFFFF"/>
+        </w:rPr>
+        <w:t>obj</w:t>
+      </w:r>
+      <w:proofErr w:type="spellEnd"/>
+      <w:r>
+        <w:rPr>
+          <w:shd w:val="clear" w:color="auto" w:fill="FFFFFF"/>
+        </w:rPr>
+        <w:t xml:space="preserve">, </w:t>
+      </w:r>
+      <w:proofErr w:type="spellStart"/>
+      <w:r>
+        <w:rPr>
+          <w:shd w:val="clear" w:color="auto" w:fill="FFFFFF"/>
+        </w:rPr>
+        <w:t>stl</w:t>
+      </w:r>
+      <w:proofErr w:type="spellEnd"/>
+      <w:r>
+        <w:rPr>
+          <w:shd w:val="clear" w:color="auto" w:fill="FFFFFF"/>
+        </w:rPr>
+        <w:t xml:space="preserve">, </w:t>
+      </w:r>
+      <w:proofErr w:type="spellStart"/>
+      <w:r>
+        <w:rPr>
+          <w:shd w:val="clear" w:color="auto" w:fill="FFFFFF"/>
+        </w:rPr>
+        <w:t>ply</w:t>
+      </w:r>
+      <w:proofErr w:type="spellEnd"/>
+      <w:r>
+        <w:rPr>
+          <w:shd w:val="clear" w:color="auto" w:fill="FFFFFF"/>
+        </w:rPr>
+        <w:t xml:space="preserve"> und </w:t>
+      </w:r>
+      <w:proofErr w:type="spellStart"/>
+      <w:r>
+        <w:rPr>
+          <w:shd w:val="clear" w:color="auto" w:fill="FFFFFF"/>
+        </w:rPr>
+        <w:t>html</w:t>
+      </w:r>
+      <w:proofErr w:type="spellEnd"/>
+      <w:r>
+        <w:rPr>
+          <w:shd w:val="clear" w:color="auto" w:fill="FFFFFF"/>
+        </w:rPr>
+        <w:t xml:space="preserve"> (via </w:t>
+      </w:r>
+      <w:proofErr w:type="spellStart"/>
+      <w:r>
+        <w:rPr>
+          <w:shd w:val="clear" w:color="auto" w:fill="FFFFFF"/>
+        </w:rPr>
+        <w:t>ctmconv</w:t>
+      </w:r>
+      <w:proofErr w:type="spellEnd"/>
+      <w:r>
+        <w:rPr>
+          <w:shd w:val="clear" w:color="auto" w:fill="FFFFFF"/>
+        </w:rPr>
+        <w:t xml:space="preserve"> und https://github.com/omrips/viewstl o.ä.)</w:t>
       </w:r>
       <w:r>
         <w:br w:type="page"/>
@@ -688,13 +1578,28 @@
     </w:p>
     <w:p>
       <w:r>
-        <w:t xml:space="preserve">Die Dokumentation sowie das Programm sind auf Github gespeichert und versioniert (Link:  </w:t>
-      </w:r>
+        <w:t xml:space="preserve">Die Dokumentation sowie das Programm sind auf </w:t>
+      </w:r>
+      <w:proofErr w:type="spellStart"/>
+      <w:r>
+        <w:t>Github</w:t>
+      </w:r>
+      <w:proofErr w:type="spellEnd"/>
+      <w:r>
+        <w:t xml:space="preserve"> gespeichert und versioniert (Link:  </w:t>
+      </w:r>
+      <w:proofErr w:type="spellStart"/>
+      <w:proofErr w:type="gramStart"/>
       <w:r>
         <w:t>To</w:t>
       </w:r>
       <w:r>
-        <w:t>Do:Link ).</w:t>
+        <w:t>Do:Link</w:t>
+      </w:r>
+      <w:proofErr w:type="spellEnd"/>
+      <w:proofErr w:type="gramEnd"/>
+      <w:r>
+        <w:t xml:space="preserve"> ).</w:t>
       </w:r>
     </w:p>
     <w:p>
@@ -799,7 +1704,23 @@
     </w:p>
     <w:p>
       <w:r>
-        <w:t>Während das Durchführen dieser IPA kommen viele Fragen auf in Bezug auf die IPA welche Mithilfe der Experten geklärt werden, das jeweilige Dokumentieren dieser Fragen wird hier aufgezeigt, mit den jeweiligen Antworten und während der Durchführung weiterhin up-to-date gehalten.</w:t>
+        <w:t xml:space="preserve">Während das Durchführen dieser IPA kommen viele Fragen auf in Bezug auf die IPA welche Mithilfe der Experten geklärt werden, das jeweilige Dokumentieren dieser Fragen wird hier aufgezeigt, mit den jeweiligen Antworten und während der Durchführung weiterhin </w:t>
+      </w:r>
+      <w:proofErr w:type="spellStart"/>
+      <w:r>
+        <w:t>up</w:t>
+      </w:r>
+      <w:proofErr w:type="spellEnd"/>
+      <w:r>
+        <w:t>-</w:t>
+      </w:r>
+      <w:proofErr w:type="spellStart"/>
+      <w:r>
+        <w:t>to</w:t>
+      </w:r>
+      <w:proofErr w:type="spellEnd"/>
+      <w:r>
+        <w:t>-date gehalten.</w:t>
       </w:r>
     </w:p>
     <w:p>
@@ -872,29 +1793,10 @@
         </w:rPr>
       </w:pPr>
       <w:r>
-        <w:rPr>
-          <w:noProof/>
-        </w:rPr>
         <w:drawing>
-          <wp:anchor distT="0" distB="0" distL="114300" distR="114300" simplePos="0" relativeHeight="251661312" behindDoc="1" locked="0" layoutInCell="1" allowOverlap="1" wp14:anchorId="39EDCFFF" wp14:editId="3D52345E">
-            <wp:simplePos x="0" y="0"/>
-            <wp:positionH relativeFrom="column">
-              <wp:posOffset>-1530985</wp:posOffset>
-            </wp:positionH>
-            <wp:positionV relativeFrom="paragraph">
-              <wp:posOffset>2333625</wp:posOffset>
-            </wp:positionV>
-            <wp:extent cx="8559800" cy="3919220"/>
-            <wp:effectExtent l="0" t="3810" r="8890" b="8890"/>
-            <wp:wrapTight wrapText="bothSides">
-              <wp:wrapPolygon edited="0">
-                <wp:start x="21610" y="21"/>
-                <wp:lineTo x="26" y="21"/>
-                <wp:lineTo x="26" y="21544"/>
-                <wp:lineTo x="21610" y="21544"/>
-                <wp:lineTo x="21610" y="21"/>
-              </wp:wrapPolygon>
-            </wp:wrapTight>
+          <wp:inline distT="0" distB="0" distL="0" distR="0" wp14:anchorId="7E1F5F13" wp14:editId="6EA0D7A4">
+            <wp:extent cx="8568309" cy="3912789"/>
+            <wp:effectExtent l="3810" t="0" r="8255" b="8255"/>
             <wp:docPr id="1" name="Grafik 1"/>
             <wp:cNvGraphicFramePr>
               <a:graphicFrameLocks xmlns:a="http://schemas.openxmlformats.org/drawingml/2006/main" noChangeAspect="1"/>
@@ -907,13 +1809,7 @@
                     <pic:cNvPicPr/>
                   </pic:nvPicPr>
                   <pic:blipFill>
-                    <a:blip r:embed="rId8">
-                      <a:extLst>
-                        <a:ext uri="{28A0092B-C50C-407E-A947-70E740481C1C}">
-                          <a14:useLocalDpi xmlns:a14="http://schemas.microsoft.com/office/drawing/2010/main" val="0"/>
-                        </a:ext>
-                      </a:extLst>
-                    </a:blip>
+                    <a:blip r:embed="rId8"/>
                     <a:stretch>
                       <a:fillRect/>
                     </a:stretch>
@@ -921,7 +1817,7 @@
                   <pic:spPr>
                     <a:xfrm rot="16200000">
                       <a:off x="0" y="0"/>
-                      <a:ext cx="8559800" cy="3919220"/>
+                      <a:ext cx="8610835" cy="3932209"/>
                     </a:xfrm>
                     <a:prstGeom prst="rect">
                       <a:avLst/>
@@ -930,7 +1826,7 @@
                 </pic:pic>
               </a:graphicData>
             </a:graphic>
-          </wp:anchor>
+          </wp:inline>
         </w:drawing>
       </w:r>
       <w:r>
@@ -1342,7 +2238,15 @@
               <w:cnfStyle w:val="000000100000" w:firstRow="0" w:lastRow="0" w:firstColumn="0" w:lastColumn="0" w:oddVBand="0" w:evenVBand="0" w:oddHBand="1" w:evenHBand="0" w:firstRowFirstColumn="0" w:firstRowLastColumn="0" w:lastRowFirstColumn="0" w:lastRowLastColumn="0"/>
             </w:pPr>
             <w:r>
-              <w:t>Das Skelett aufarbeiten war kein grosser Auftrag da ich mir der Probe-IPA schon viel aufgebaut habe und dies somit nicht viel Arbeit darbietete als einfaches abschreiben und einige Fehler ausbessern.</w:t>
+              <w:t xml:space="preserve">Das Skelett aufarbeiten war kein grosser Auftrag da ich mir der Probe-IPA schon viel aufgebaut habe und dies somit nicht viel Arbeit </w:t>
+            </w:r>
+            <w:proofErr w:type="spellStart"/>
+            <w:r>
+              <w:t>darbietete</w:t>
+            </w:r>
+            <w:proofErr w:type="spellEnd"/>
+            <w:r>
+              <w:t xml:space="preserve"> als einfaches abschreiben und einige Fehler ausbessern.</w:t>
             </w:r>
           </w:p>
           <w:p>
@@ -1901,7 +2805,15 @@
               <w:cnfStyle w:val="000000100000" w:firstRow="0" w:lastRow="0" w:firstColumn="0" w:lastColumn="0" w:oddVBand="0" w:evenVBand="0" w:oddHBand="1" w:evenHBand="0" w:firstRowFirstColumn="0" w:firstRowLastColumn="0" w:lastRowFirstColumn="0" w:lastRowLastColumn="0"/>
             </w:pPr>
             <w:r>
-              <w:t>Das Erstellen des Use-Case Diagramm war relativ kurzgehalten, ich musste mich zuerst einfach in Visual Paradigm, welches ich nutze, um UMLET Diagramme zu erstellen, wieder angewöhnen.</w:t>
+              <w:t xml:space="preserve">Das Erstellen des Use-Case Diagramm war relativ kurzgehalten, ich musste mich zuerst einfach in Visual </w:t>
+            </w:r>
+            <w:proofErr w:type="spellStart"/>
+            <w:r>
+              <w:t>Paradigm</w:t>
+            </w:r>
+            <w:proofErr w:type="spellEnd"/>
+            <w:r>
+              <w:t>, welches ich nutze, um UMLET Diagramme zu erstellen, wieder angewöhnen.</w:t>
             </w:r>
           </w:p>
           <w:p>
@@ -1937,7 +2849,15 @@
               <w:t>habe,</w:t>
             </w:r>
             <w:r>
-              <w:t xml:space="preserve"> um eine mögliche Implementation von Blur Detection zu recherchieren</w:t>
+              <w:t xml:space="preserve"> um eine mögliche Implementation von Blur </w:t>
+            </w:r>
+            <w:proofErr w:type="spellStart"/>
+            <w:r>
+              <w:t>Detection</w:t>
+            </w:r>
+            <w:proofErr w:type="spellEnd"/>
+            <w:r>
+              <w:t xml:space="preserve"> zu recherchieren</w:t>
             </w:r>
           </w:p>
         </w:tc>
@@ -2303,8 +3223,13 @@
             <w:pPr>
               <w:cnfStyle w:val="000000100000" w:firstRow="0" w:lastRow="0" w:firstColumn="0" w:lastColumn="0" w:oddVBand="0" w:evenVBand="0" w:oddHBand="1" w:evenHBand="0" w:firstRowFirstColumn="0" w:firstRowLastColumn="0" w:lastRowFirstColumn="0" w:lastRowLastColumn="0"/>
             </w:pPr>
-            <w:r>
-              <w:t>Plannen vervollständigen</w:t>
+            <w:proofErr w:type="spellStart"/>
+            <w:r>
+              <w:t>Plannen</w:t>
+            </w:r>
+            <w:proofErr w:type="spellEnd"/>
+            <w:r>
+              <w:t xml:space="preserve"> vervollständigen</w:t>
             </w:r>
           </w:p>
         </w:tc>
@@ -2512,7 +3437,15 @@
               <w:cnfStyle w:val="000000000000" w:firstRow="0" w:lastRow="0" w:firstColumn="0" w:lastColumn="0" w:oddVBand="0" w:evenVBand="0" w:oddHBand="0" w:evenHBand="0" w:firstRowFirstColumn="0" w:firstRowLastColumn="0" w:lastRowFirstColumn="0" w:lastRowLastColumn="0"/>
             </w:pPr>
             <w:r>
-              <w:t>Das Vervollständigen des Planens war komplizierter da die Syntax für die Boundingbox schwer aufzufinden war, das Wiki von Meshroom ist nicht vervollständigt und somit musste ich die Logs von dem Programm untersuchen und somit konnte ich schlussendlich die Syntax finden und dokumentieren</w:t>
+              <w:t xml:space="preserve">Das Vervollständigen des Planens war komplizierter da die Syntax für die </w:t>
+            </w:r>
+            <w:proofErr w:type="spellStart"/>
+            <w:r>
+              <w:t>Boundingbox</w:t>
+            </w:r>
+            <w:proofErr w:type="spellEnd"/>
+            <w:r>
+              <w:t xml:space="preserve"> schwer aufzufinden war, das Wiki von Meshroom ist nicht vervollständigt und somit musste ich die Logs von dem Programm untersuchen und somit konnte ich schlussendlich die Syntax finden und dokumentieren</w:t>
             </w:r>
           </w:p>
           <w:p>
@@ -2527,7 +3460,15 @@
               <w:cnfStyle w:val="000000000000" w:firstRow="0" w:lastRow="0" w:firstColumn="0" w:lastColumn="0" w:oddVBand="0" w:evenVBand="0" w:oddHBand="0" w:evenHBand="0" w:firstRowFirstColumn="0" w:firstRowLastColumn="0" w:lastRowFirstColumn="0" w:lastRowLastColumn="0"/>
             </w:pPr>
             <w:r>
-              <w:t>Das Entscheiden fiel kurz da ich herausstellte das es kaum etwas zu entscheiden gab und ich somit die erklärte und etc. somit wurde ich 1h früher fertig, jedoch fühlte ich mich nicht sehr fit und beging mich Nachhause und Arbeite morgen 9h</w:t>
+              <w:t xml:space="preserve">Das Entscheiden fiel kurz da ich herausstellte das es kaum etwas zu entscheiden gab und ich somit die erklärte und etc. somit wurde ich 1h früher fertig, jedoch fühlte ich mich nicht sehr fit und beging mich Nachhause und </w:t>
+            </w:r>
+            <w:proofErr w:type="gramStart"/>
+            <w:r>
+              <w:t>Arbeite</w:t>
+            </w:r>
+            <w:proofErr w:type="gramEnd"/>
+            <w:r>
+              <w:t xml:space="preserve"> morgen 9h</w:t>
             </w:r>
           </w:p>
         </w:tc>
@@ -2550,8 +3491,13 @@
       <w:r>
         <w:t xml:space="preserve">: </w:t>
       </w:r>
-      <w:r>
-        <w:t>Boundingbox Syntax finden</w:t>
+      <w:proofErr w:type="spellStart"/>
+      <w:r>
+        <w:t>Boundingbox</w:t>
+      </w:r>
+      <w:proofErr w:type="spellEnd"/>
+      <w:r>
+        <w:t xml:space="preserve"> Syntax finden</w:t>
       </w:r>
     </w:p>
     <w:p>
@@ -2645,7 +3591,24 @@
       </w:pPr>
       <w:r>
         <w:lastRenderedPageBreak/>
-        <w:t>Freitag, 11.3.2022</w:t>
+        <w:t>Notiz 11.03.2022 und 14.03.2022</w:t>
+      </w:r>
+    </w:p>
+    <w:p>
+      <w:r>
+        <w:t>Wurde mit Covid-19 infiziert und IPA wurde für diese zwei Daten pausiert.</w:t>
+      </w:r>
+      <w:r>
+        <w:br w:type="page"/>
+      </w:r>
+    </w:p>
+    <w:p>
+      <w:pPr>
+        <w:pStyle w:val="berschrift3"/>
+      </w:pPr>
+      <w:r>
+        <w:lastRenderedPageBreak/>
+        <w:t>Mittwoch, 16.3.2022</w:t>
       </w:r>
     </w:p>
     <w:tbl>
@@ -2745,62 +3708,13 @@
                 <w:bCs w:val="0"/>
               </w:rPr>
             </w:pPr>
-          </w:p>
-        </w:tc>
-        <w:tc>
-          <w:tcPr>
-            <w:tcW w:w="547" w:type="dxa"/>
-          </w:tcPr>
-          <w:p>
-            <w:pPr>
-              <w:cnfStyle w:val="000000100000" w:firstRow="0" w:lastRow="0" w:firstColumn="0" w:lastColumn="0" w:oddVBand="0" w:evenVBand="0" w:oddHBand="1" w:evenHBand="0" w:firstRowFirstColumn="0" w:firstRowLastColumn="0" w:lastRowFirstColumn="0" w:lastRowLastColumn="0"/>
-            </w:pPr>
-          </w:p>
-        </w:tc>
-        <w:tc>
-          <w:tcPr>
-            <w:tcW w:w="2243" w:type="dxa"/>
-          </w:tcPr>
-          <w:p>
-            <w:pPr>
-              <w:cnfStyle w:val="000000100000" w:firstRow="0" w:lastRow="0" w:firstColumn="0" w:lastColumn="0" w:oddVBand="0" w:evenVBand="0" w:oddHBand="1" w:evenHBand="0" w:firstRowFirstColumn="0" w:firstRowLastColumn="0" w:lastRowFirstColumn="0" w:lastRowLastColumn="0"/>
-            </w:pPr>
-          </w:p>
-        </w:tc>
-        <w:tc>
-          <w:tcPr>
-            <w:tcW w:w="2512" w:type="dxa"/>
-          </w:tcPr>
-          <w:p>
-            <w:pPr>
-              <w:cnfStyle w:val="000000100000" w:firstRow="0" w:lastRow="0" w:firstColumn="0" w:lastColumn="0" w:oddVBand="0" w:evenVBand="0" w:oddHBand="1" w:evenHBand="0" w:firstRowFirstColumn="0" w:firstRowLastColumn="0" w:lastRowFirstColumn="0" w:lastRowLastColumn="0"/>
-            </w:pPr>
-          </w:p>
-        </w:tc>
-        <w:tc>
-          <w:tcPr>
-            <w:tcW w:w="3004" w:type="dxa"/>
-          </w:tcPr>
-          <w:p>
-            <w:pPr>
-              <w:cnfStyle w:val="000000100000" w:firstRow="0" w:lastRow="0" w:firstColumn="0" w:lastColumn="0" w:oddVBand="0" w:evenVBand="0" w:oddHBand="1" w:evenHBand="0" w:firstRowFirstColumn="0" w:firstRowLastColumn="0" w:lastRowFirstColumn="0" w:lastRowLastColumn="0"/>
-            </w:pPr>
-          </w:p>
-        </w:tc>
-      </w:tr>
-      <w:tr>
-        <w:tc>
-          <w:tcPr>
-            <w:cnfStyle w:val="001000000000" w:firstRow="0" w:lastRow="0" w:firstColumn="1" w:lastColumn="0" w:oddVBand="0" w:evenVBand="0" w:oddHBand="0" w:evenHBand="0" w:firstRowFirstColumn="0" w:firstRowLastColumn="0" w:lastRowFirstColumn="0" w:lastRowLastColumn="0"/>
-            <w:tcW w:w="710" w:type="dxa"/>
-          </w:tcPr>
-          <w:p>
-            <w:pPr>
+            <w:r>
               <w:rPr>
                 <w:b w:val="0"/>
                 <w:bCs w:val="0"/>
               </w:rPr>
-            </w:pPr>
+              <w:t>4h</w:t>
+            </w:r>
           </w:p>
         </w:tc>
         <w:tc>
@@ -2809,8 +3723,11 @@
           </w:tcPr>
           <w:p>
             <w:pPr>
-              <w:cnfStyle w:val="000000000000" w:firstRow="0" w:lastRow="0" w:firstColumn="0" w:lastColumn="0" w:oddVBand="0" w:evenVBand="0" w:oddHBand="0" w:evenHBand="0" w:firstRowFirstColumn="0" w:firstRowLastColumn="0" w:lastRowFirstColumn="0" w:lastRowLastColumn="0"/>
-            </w:pPr>
+              <w:cnfStyle w:val="000000100000" w:firstRow="0" w:lastRow="0" w:firstColumn="0" w:lastColumn="0" w:oddVBand="0" w:evenVBand="0" w:oddHBand="1" w:evenHBand="0" w:firstRowFirstColumn="0" w:firstRowLastColumn="0" w:lastRowFirstColumn="0" w:lastRowLastColumn="0"/>
+            </w:pPr>
+            <w:r>
+              <w:t>4h</w:t>
+            </w:r>
           </w:p>
         </w:tc>
         <w:tc>
@@ -2819,8 +3736,11 @@
           </w:tcPr>
           <w:p>
             <w:pPr>
-              <w:cnfStyle w:val="000000000000" w:firstRow="0" w:lastRow="0" w:firstColumn="0" w:lastColumn="0" w:oddVBand="0" w:evenVBand="0" w:oddHBand="0" w:evenHBand="0" w:firstRowFirstColumn="0" w:firstRowLastColumn="0" w:lastRowFirstColumn="0" w:lastRowLastColumn="0"/>
-            </w:pPr>
+              <w:cnfStyle w:val="000000100000" w:firstRow="0" w:lastRow="0" w:firstColumn="0" w:lastColumn="0" w:oddVBand="0" w:evenVBand="0" w:oddHBand="1" w:evenHBand="0" w:firstRowFirstColumn="0" w:firstRowLastColumn="0" w:lastRowFirstColumn="0" w:lastRowLastColumn="0"/>
+            </w:pPr>
+            <w:r>
+              <w:t>Realisierung Anbindung Meshroom</w:t>
+            </w:r>
           </w:p>
         </w:tc>
         <w:tc>
@@ -2829,13 +3749,56 @@
           </w:tcPr>
           <w:p>
             <w:pPr>
-              <w:cnfStyle w:val="000000000000" w:firstRow="0" w:lastRow="0" w:firstColumn="0" w:lastColumn="0" w:oddVBand="0" w:evenVBand="0" w:oddHBand="0" w:evenHBand="0" w:firstRowFirstColumn="0" w:firstRowLastColumn="0" w:lastRowFirstColumn="0" w:lastRowLastColumn="0"/>
-            </w:pPr>
+              <w:cnfStyle w:val="000000100000" w:firstRow="0" w:lastRow="0" w:firstColumn="0" w:lastColumn="0" w:oddVBand="0" w:evenVBand="0" w:oddHBand="1" w:evenHBand="0" w:firstRowFirstColumn="0" w:firstRowLastColumn="0" w:lastRowFirstColumn="0" w:lastRowLastColumn="0"/>
+            </w:pPr>
+            <w:r>
+              <w:t xml:space="preserve">Meshroom via </w:t>
+            </w:r>
+            <w:proofErr w:type="spellStart"/>
+            <w:r>
+              <w:t>C</w:t>
+            </w:r>
+            <w:r>
+              <w:t>ommands</w:t>
+            </w:r>
+            <w:proofErr w:type="spellEnd"/>
+            <w:r>
+              <w:t xml:space="preserve"> ausführen</w:t>
+            </w:r>
           </w:p>
         </w:tc>
         <w:tc>
           <w:tcPr>
             <w:tcW w:w="3004" w:type="dxa"/>
+          </w:tcPr>
+          <w:p>
+            <w:pPr>
+              <w:cnfStyle w:val="000000100000" w:firstRow="0" w:lastRow="0" w:firstColumn="0" w:lastColumn="0" w:oddVBand="0" w:evenVBand="0" w:oddHBand="1" w:evenHBand="0" w:firstRowFirstColumn="0" w:firstRowLastColumn="0" w:lastRowFirstColumn="0" w:lastRowLastColumn="0"/>
+            </w:pPr>
+          </w:p>
+        </w:tc>
+      </w:tr>
+      <w:tr>
+        <w:tc>
+          <w:tcPr>
+            <w:cnfStyle w:val="001000000000" w:firstRow="0" w:lastRow="0" w:firstColumn="1" w:lastColumn="0" w:oddVBand="0" w:evenVBand="0" w:oddHBand="0" w:evenHBand="0" w:firstRowFirstColumn="0" w:firstRowLastColumn="0" w:lastRowFirstColumn="0" w:lastRowLastColumn="0"/>
+            <w:tcW w:w="1257" w:type="dxa"/>
+            <w:gridSpan w:val="2"/>
+          </w:tcPr>
+          <w:p>
+            <w:r>
+              <w:rPr>
+                <w:b w:val="0"/>
+                <w:bCs w:val="0"/>
+              </w:rPr>
+              <w:t>Total</w:t>
+            </w:r>
+          </w:p>
+        </w:tc>
+        <w:tc>
+          <w:tcPr>
+            <w:tcW w:w="7759" w:type="dxa"/>
+            <w:gridSpan w:val="3"/>
           </w:tcPr>
           <w:p>
             <w:pPr>
@@ -2851,44 +3814,22 @@
         <w:tc>
           <w:tcPr>
             <w:cnfStyle w:val="001000000000" w:firstRow="0" w:lastRow="0" w:firstColumn="1" w:lastColumn="0" w:oddVBand="0" w:evenVBand="0" w:oddHBand="0" w:evenHBand="0" w:firstRowFirstColumn="0" w:firstRowLastColumn="0" w:lastRowFirstColumn="0" w:lastRowLastColumn="0"/>
-            <w:tcW w:w="1257" w:type="dxa"/>
-            <w:gridSpan w:val="2"/>
-          </w:tcPr>
-          <w:p>
-            <w:r>
+            <w:tcW w:w="710" w:type="dxa"/>
+          </w:tcPr>
+          <w:p>
+            <w:pPr>
               <w:rPr>
                 <w:b w:val="0"/>
                 <w:bCs w:val="0"/>
               </w:rPr>
-              <w:t>Total</w:t>
-            </w:r>
-          </w:p>
-        </w:tc>
-        <w:tc>
-          <w:tcPr>
-            <w:tcW w:w="7759" w:type="dxa"/>
-            <w:gridSpan w:val="3"/>
-          </w:tcPr>
-          <w:p>
-            <w:pPr>
-              <w:cnfStyle w:val="000000100000" w:firstRow="0" w:lastRow="0" w:firstColumn="0" w:lastColumn="0" w:oddVBand="0" w:evenVBand="0" w:oddHBand="1" w:evenHBand="0" w:firstRowFirstColumn="0" w:firstRowLastColumn="0" w:lastRowFirstColumn="0" w:lastRowLastColumn="0"/>
-            </w:pPr>
-          </w:p>
-        </w:tc>
-      </w:tr>
-      <w:tr>
-        <w:tc>
-          <w:tcPr>
-            <w:cnfStyle w:val="001000000000" w:firstRow="0" w:lastRow="0" w:firstColumn="1" w:lastColumn="0" w:oddVBand="0" w:evenVBand="0" w:oddHBand="0" w:evenHBand="0" w:firstRowFirstColumn="0" w:firstRowLastColumn="0" w:lastRowFirstColumn="0" w:lastRowLastColumn="0"/>
-            <w:tcW w:w="710" w:type="dxa"/>
-          </w:tcPr>
-          <w:p>
-            <w:pPr>
+            </w:pPr>
+            <w:r>
               <w:rPr>
                 <w:b w:val="0"/>
                 <w:bCs w:val="0"/>
               </w:rPr>
-            </w:pPr>
+              <w:t>4h</w:t>
+            </w:r>
           </w:p>
         </w:tc>
         <w:tc>
@@ -2897,8 +3838,11 @@
           </w:tcPr>
           <w:p>
             <w:pPr>
-              <w:cnfStyle w:val="000000000000" w:firstRow="0" w:lastRow="0" w:firstColumn="0" w:lastColumn="0" w:oddVBand="0" w:evenVBand="0" w:oddHBand="0" w:evenHBand="0" w:firstRowFirstColumn="0" w:firstRowLastColumn="0" w:lastRowFirstColumn="0" w:lastRowLastColumn="0"/>
-            </w:pPr>
+              <w:cnfStyle w:val="000000100000" w:firstRow="0" w:lastRow="0" w:firstColumn="0" w:lastColumn="0" w:oddVBand="0" w:evenVBand="0" w:oddHBand="1" w:evenHBand="0" w:firstRowFirstColumn="0" w:firstRowLastColumn="0" w:lastRowFirstColumn="0" w:lastRowLastColumn="0"/>
+            </w:pPr>
+            <w:r>
+              <w:t>4h</w:t>
+            </w:r>
           </w:p>
         </w:tc>
         <w:tc>
@@ -2909,8 +3853,71 @@
           <w:p>
             <w:pPr>
               <w:keepNext/>
-              <w:cnfStyle w:val="000000000000" w:firstRow="0" w:lastRow="0" w:firstColumn="0" w:lastColumn="0" w:oddVBand="0" w:evenVBand="0" w:oddHBand="0" w:evenHBand="0" w:firstRowFirstColumn="0" w:firstRowLastColumn="0" w:lastRowFirstColumn="0" w:lastRowLastColumn="0"/>
-            </w:pPr>
+              <w:cnfStyle w:val="000000100000" w:firstRow="0" w:lastRow="0" w:firstColumn="0" w:lastColumn="0" w:oddVBand="0" w:evenVBand="0" w:oddHBand="1" w:evenHBand="0" w:firstRowFirstColumn="0" w:firstRowLastColumn="0" w:lastRowFirstColumn="0" w:lastRowLastColumn="0"/>
+            </w:pPr>
+            <w:r>
+              <w:t xml:space="preserve">Ich begann mit dem Realisieren der Applikation. Ich setzte mir eine unbekannte Zeit vor da ich mir nicht ganz klar war wie viel der Workload exakt sein wird, Ich habe somit angefangen die einzelnen Schritte von Meshroom in der Struktur zu übertragen und erstmal angefangen mit der Integration der Parameter für welche ich </w:t>
+            </w:r>
+            <w:proofErr w:type="spellStart"/>
+            <w:r>
+              <w:t>argparse</w:t>
+            </w:r>
+            <w:proofErr w:type="spellEnd"/>
+            <w:r>
+              <w:t xml:space="preserve"> genutzt habe welche ich über diese </w:t>
+            </w:r>
+            <w:proofErr w:type="spellStart"/>
+            <w:r>
+              <w:t>Stackoverflow</w:t>
+            </w:r>
+            <w:proofErr w:type="spellEnd"/>
+            <w:r>
+              <w:t xml:space="preserve"> Frage gefunden habe </w:t>
+            </w:r>
+            <w:hyperlink r:id="rId16" w:history="1">
+              <w:r>
+                <w:rPr>
+                  <w:rStyle w:val="Hyperlink"/>
+                </w:rPr>
+                <w:t>https://stackoverflow.com/questions/40001892/reading-named-command-arguments</w:t>
+              </w:r>
+            </w:hyperlink>
+            <w:r>
+              <w:t>. Die Integration dieser verlief fehlerfrei</w:t>
+            </w:r>
+          </w:p>
+          <w:p>
+            <w:pPr>
+              <w:keepNext/>
+              <w:cnfStyle w:val="000000100000" w:firstRow="0" w:lastRow="0" w:firstColumn="0" w:lastColumn="0" w:oddVBand="0" w:evenVBand="0" w:oddHBand="1" w:evenHBand="0" w:firstRowFirstColumn="0" w:firstRowLastColumn="0" w:lastRowFirstColumn="0" w:lastRowLastColumn="0"/>
+            </w:pPr>
+          </w:p>
+          <w:p>
+            <w:pPr>
+              <w:keepNext/>
+              <w:cnfStyle w:val="000000100000" w:firstRow="0" w:lastRow="0" w:firstColumn="0" w:lastColumn="0" w:oddVBand="0" w:evenVBand="0" w:oddHBand="1" w:evenHBand="0" w:firstRowFirstColumn="0" w:firstRowLastColumn="0" w:lastRowFirstColumn="0" w:lastRowLastColumn="0"/>
+            </w:pPr>
+            <w:r>
+              <w:t>Danach begann ich mit der Integration von Meshroom welche ich via den Binary exe gemacht habe welches auch die meiste Zeit heute anforderte. Die Parameter welche nötig waren, waren in der Hilfestellung der Exe Eingabe angegeben oder sonst auf dem Meshroom Wiki. Ich konnte mit den ersten 5 Schritten fertigwerden und konnte diese ausführen und die letztlichen Daten aus diesen kriegen.</w:t>
+            </w:r>
+          </w:p>
+          <w:p>
+            <w:pPr>
+              <w:keepNext/>
+              <w:cnfStyle w:val="000000100000" w:firstRow="0" w:lastRow="0" w:firstColumn="0" w:lastColumn="0" w:oddVBand="0" w:evenVBand="0" w:oddHBand="1" w:evenHBand="0" w:firstRowFirstColumn="0" w:firstRowLastColumn="0" w:lastRowFirstColumn="0" w:lastRowLastColumn="0"/>
+            </w:pPr>
+          </w:p>
+          <w:p>
+            <w:pPr>
+              <w:keepNext/>
+              <w:cnfStyle w:val="000000100000" w:firstRow="0" w:lastRow="0" w:firstColumn="0" w:lastColumn="0" w:oddVBand="0" w:evenVBand="0" w:oddHBand="1" w:evenHBand="0" w:firstRowFirstColumn="0" w:firstRowLastColumn="0" w:lastRowFirstColumn="0" w:lastRowLastColumn="0"/>
+            </w:pPr>
+            <w:r>
+              <w:t>Mit dem 6.Schritt habe ich angefangen aber noch nicht ausgeführt</w:t>
+            </w:r>
+            <w:r>
+              <w:t>.</w:t>
+            </w:r>
           </w:p>
         </w:tc>
       </w:tr>
@@ -2960,6 +3967,28 @@
       <w:r>
         <w:t xml:space="preserve">: </w:t>
       </w:r>
+      <w:hyperlink r:id="rId17" w:history="1">
+        <w:r>
+          <w:rPr>
+            <w:rStyle w:val="Hyperlink"/>
+          </w:rPr>
+          <w:t>https://stackoverflow.com/questions/40001892/reading-named-command-arguments</w:t>
+        </w:r>
+      </w:hyperlink>
+      <w:r>
+        <w:t xml:space="preserve">, </w:t>
+      </w:r>
+      <w:hyperlink r:id="rId18" w:history="1">
+        <w:r>
+          <w:rPr>
+            <w:rStyle w:val="Hyperlink"/>
+          </w:rPr>
+          <w:t>https://meshroom-manual.readthedocs.io/en/latest/</w:t>
+        </w:r>
+      </w:hyperlink>
+      <w:r>
+        <w:t xml:space="preserve"> </w:t>
+      </w:r>
     </w:p>
     <w:p>
       <w:r>
@@ -2972,6 +4001,14 @@
         <w:t xml:space="preserve">: </w:t>
       </w:r>
       <w:r>
+        <w:t xml:space="preserve">Initialer Commit von </w:t>
+      </w:r>
+      <w:proofErr w:type="spellStart"/>
+      <w:r>
+        <w:t>Cambotprocessor</w:t>
+      </w:r>
+      <w:proofErr w:type="spellEnd"/>
+      <w:r>
         <w:br w:type="page"/>
       </w:r>
     </w:p>
@@ -2981,7 +4018,7 @@
       </w:pPr>
       <w:r>
         <w:lastRenderedPageBreak/>
-        <w:t>Montag, 14.3.2022</w:t>
+        <w:t>Donnerstag, 17.3.2022</w:t>
       </w:r>
     </w:p>
     <w:tbl>
@@ -3317,7 +4354,7 @@
       </w:pPr>
       <w:r>
         <w:lastRenderedPageBreak/>
-        <w:t>Mittwoch, 16.3.2022</w:t>
+        <w:t>Freitag, 18.3.2022</w:t>
       </w:r>
     </w:p>
     <w:tbl>
@@ -3653,7 +4690,7 @@
       </w:pPr>
       <w:r>
         <w:lastRenderedPageBreak/>
-        <w:t>Donnerstag, 17.3.2022</w:t>
+        <w:t>Montag, 21.3.2022</w:t>
       </w:r>
     </w:p>
     <w:tbl>
@@ -3977,8 +5014,10 @@
         <w:t>Sicherungen heute</w:t>
       </w:r>
       <w:r>
-        <w:t xml:space="preserve">: </w:t>
-      </w:r>
+        <w:t>:</w:t>
+      </w:r>
+    </w:p>
+    <w:p>
       <w:r>
         <w:br w:type="page"/>
       </w:r>
@@ -3989,7 +5028,7 @@
       </w:pPr>
       <w:r>
         <w:lastRenderedPageBreak/>
-        <w:t>Freitag, 18.3.2022</w:t>
+        <w:t>Mittwoch, 23.3.2022</w:t>
       </w:r>
     </w:p>
     <w:tbl>
@@ -4325,7 +5364,7 @@
       </w:pPr>
       <w:r>
         <w:lastRenderedPageBreak/>
-        <w:t>Montag, 21.3.2022</w:t>
+        <w:t>Donnerstag, 24.3.2022</w:t>
       </w:r>
     </w:p>
     <w:tbl>
@@ -4649,10 +5688,8 @@
         <w:t>Sicherungen heute</w:t>
       </w:r>
       <w:r>
-        <w:t>:</w:t>
-      </w:r>
-    </w:p>
-    <w:p>
+        <w:t xml:space="preserve">: </w:t>
+      </w:r>
       <w:r>
         <w:br w:type="page"/>
       </w:r>
@@ -4663,7 +5700,7 @@
       </w:pPr>
       <w:r>
         <w:lastRenderedPageBreak/>
-        <w:t>Mittwoch, 23.3.2022</w:t>
+        <w:t>Freitag, 25.3.2022</w:t>
       </w:r>
     </w:p>
     <w:tbl>
@@ -4987,8 +6024,10 @@
         <w:t>Sicherungen heute</w:t>
       </w:r>
       <w:r>
-        <w:t xml:space="preserve">: </w:t>
-      </w:r>
+        <w:t>:</w:t>
+      </w:r>
+    </w:p>
+    <w:p>
       <w:r>
         <w:br w:type="page"/>
       </w:r>
@@ -4999,7 +6038,16 @@
       </w:pPr>
       <w:r>
         <w:lastRenderedPageBreak/>
-        <w:t>Donnerstag, 24.3.2022</w:t>
+        <w:t>Montag</w:t>
+      </w:r>
+      <w:r>
+        <w:t xml:space="preserve">, </w:t>
+      </w:r>
+      <w:r>
+        <w:t>28</w:t>
+      </w:r>
+      <w:r>
+        <w:t>.3.2022</w:t>
       </w:r>
     </w:p>
     <w:tbl>
@@ -5323,8 +6371,10 @@
         <w:t>Sicherungen heute</w:t>
       </w:r>
       <w:r>
-        <w:t xml:space="preserve">: </w:t>
-      </w:r>
+        <w:t>:</w:t>
+      </w:r>
+    </w:p>
+    <w:p>
       <w:r>
         <w:br w:type="page"/>
       </w:r>
@@ -5335,7 +6385,13 @@
       </w:pPr>
       <w:r>
         <w:lastRenderedPageBreak/>
-        <w:t>Freitag, 25.3.2022</w:t>
+        <w:t xml:space="preserve">Mittwoch, </w:t>
+      </w:r>
+      <w:r>
+        <w:t>30</w:t>
+      </w:r>
+      <w:r>
+        <w:t>.3.2022</w:t>
       </w:r>
     </w:p>
     <w:tbl>
@@ -5708,12 +6764,25 @@
         <w:t>Meshroom ist eine gratis, open-source 3D Rekonstruktio</w:t>
       </w:r>
       <w:r>
-        <w:t>nssoftware, welche auf dem AliceVision Framework basiert ist.</w:t>
-      </w:r>
-    </w:p>
-    <w:p>
-      <w:r>
-        <w:t>AliceVision ist ein photogrammetrisches Framework welches 3D Rekonstruktion- und Kamera Tracking Algorithmen darbietet. Diese werden in Meshroom genützt, um aus einer Sammlung von Bildern ein 3D Model zu erstellen aus diesen genannten Bildern.</w:t>
+        <w:t xml:space="preserve">nssoftware, welche auf dem </w:t>
+      </w:r>
+      <w:proofErr w:type="spellStart"/>
+      <w:r>
+        <w:t>AliceVision</w:t>
+      </w:r>
+      <w:proofErr w:type="spellEnd"/>
+      <w:r>
+        <w:t xml:space="preserve"> Framework basiert ist.</w:t>
+      </w:r>
+    </w:p>
+    <w:p>
+      <w:proofErr w:type="spellStart"/>
+      <w:r>
+        <w:t>AliceVision</w:t>
+      </w:r>
+      <w:proofErr w:type="spellEnd"/>
+      <w:r>
+        <w:t xml:space="preserve"> ist ein photogrammetrisches Framework welches 3D Rekonstruktion- und Kamera Tracking Algorithmen darbietet. Diese werden in Meshroom genützt, um aus einer Sammlung von Bildern ein 3D Model zu erstellen aus diesen genannten Bildern.</w:t>
       </w:r>
     </w:p>
     <w:p>
@@ -5769,7 +6838,7 @@
                     <pic:cNvPicPr/>
                   </pic:nvPicPr>
                   <pic:blipFill>
-                    <a:blip r:embed="rId16">
+                    <a:blip r:embed="rId19">
                       <a:extLst>
                         <a:ext uri="{28A0092B-C50C-407E-A947-70E740481C1C}">
                           <a14:useLocalDpi xmlns:a14="http://schemas.microsoft.com/office/drawing/2010/main" val="0"/>
@@ -5831,7 +6900,7 @@
                     <pic:cNvPicPr/>
                   </pic:nvPicPr>
                   <pic:blipFill>
-                    <a:blip r:embed="rId17">
+                    <a:blip r:embed="rId20">
                       <a:extLst>
                         <a:ext uri="{28A0092B-C50C-407E-A947-70E740481C1C}">
                           <a14:useLocalDpi xmlns:a14="http://schemas.microsoft.com/office/drawing/2010/main" val="0"/>
@@ -5878,7 +6947,15 @@
     </w:p>
     <w:p>
       <w:r>
-        <w:t>Die Umsetzung des Programms muss eine Commandline Programm sein somit muss sollte eine Skriptsprache gewählt werden. Beliebte und gut dokumentierte Skriptsprachen, welche existieren sind:</w:t>
+        <w:t xml:space="preserve">Die Umsetzung des Programms muss eine </w:t>
+      </w:r>
+      <w:proofErr w:type="spellStart"/>
+      <w:r>
+        <w:t>Commandline</w:t>
+      </w:r>
+      <w:proofErr w:type="spellEnd"/>
+      <w:r>
+        <w:t xml:space="preserve"> Programm sein somit muss sollte eine Skriptsprache gewählt werden. Beliebte und gut dokumentierte Skriptsprachen, welche existieren sind:</w:t>
       </w:r>
     </w:p>
     <w:p>
@@ -6032,7 +7109,15 @@
         </w:numPr>
       </w:pPr>
       <w:r>
-        <w:t>Die Breite an Libraries ist nützlich zur Ermittlung einer Library zum erkenne von blurry Images und ebenfalls zum Datenmanagement mit der API</w:t>
+        <w:t xml:space="preserve">Die Breite an Libraries ist nützlich zur Ermittlung einer Library zum erkenne von </w:t>
+      </w:r>
+      <w:proofErr w:type="spellStart"/>
+      <w:r>
+        <w:t>blurry</w:t>
+      </w:r>
+      <w:proofErr w:type="spellEnd"/>
+      <w:r>
+        <w:t xml:space="preserve"> Images und ebenfalls zum Datenmanagement mit der API</w:t>
       </w:r>
     </w:p>
     <w:p>
@@ -6275,8 +7360,13 @@
             <w:tcW w:w="1354" w:type="dxa"/>
           </w:tcPr>
           <w:p>
-            <w:r>
-              <w:t>Bekannth.</w:t>
+            <w:proofErr w:type="spellStart"/>
+            <w:r>
+              <w:t>Bekannth</w:t>
+            </w:r>
+            <w:proofErr w:type="spellEnd"/>
+            <w:r>
+              <w:t>.</w:t>
             </w:r>
           </w:p>
         </w:tc>
@@ -7314,7 +8404,23 @@
     </w:p>
     <w:p>
       <w:r>
-        <w:t>Während das Durchführen dieser IPA kommen viele Fragen auf welche Mithilfe der Fachpersonen geklärt werden, das jeweilige Dokumentieren dieser Fragen wird hier aufgezeigt, mit den jeweiligen Antworten und während der Durchführung weiterhin up-to-date gehalten.</w:t>
+        <w:t xml:space="preserve">Während das Durchführen dieser IPA kommen viele Fragen auf welche Mithilfe der Fachpersonen geklärt werden, das jeweilige Dokumentieren dieser Fragen wird hier aufgezeigt, mit den jeweiligen Antworten und während der Durchführung weiterhin </w:t>
+      </w:r>
+      <w:proofErr w:type="spellStart"/>
+      <w:r>
+        <w:t>up</w:t>
+      </w:r>
+      <w:proofErr w:type="spellEnd"/>
+      <w:r>
+        <w:t>-</w:t>
+      </w:r>
+      <w:proofErr w:type="spellStart"/>
+      <w:r>
+        <w:t>to</w:t>
+      </w:r>
+      <w:proofErr w:type="spellEnd"/>
+      <w:r>
+        <w:t>-date gehalten.</w:t>
       </w:r>
     </w:p>
     <w:p>
@@ -7324,7 +8430,39 @@
     </w:p>
     <w:p>
       <w:r>
-        <w:t>Kandidat: «Ist es okay die custom Meshroomqueue als ein Stringarray von einzelnen Commandlines einzufügen?»</w:t>
+        <w:t xml:space="preserve">Kandidat: «Ist es okay die </w:t>
+      </w:r>
+      <w:proofErr w:type="spellStart"/>
+      <w:r>
+        <w:t>custom</w:t>
+      </w:r>
+      <w:proofErr w:type="spellEnd"/>
+      <w:r>
+        <w:t xml:space="preserve"> </w:t>
+      </w:r>
+      <w:proofErr w:type="spellStart"/>
+      <w:r>
+        <w:t>Meshroomqueue</w:t>
+      </w:r>
+      <w:proofErr w:type="spellEnd"/>
+      <w:r>
+        <w:t xml:space="preserve"> als ein </w:t>
+      </w:r>
+      <w:proofErr w:type="spellStart"/>
+      <w:r>
+        <w:t>Stringarray</w:t>
+      </w:r>
+      <w:proofErr w:type="spellEnd"/>
+      <w:r>
+        <w:t xml:space="preserve"> von einzelnen </w:t>
+      </w:r>
+      <w:proofErr w:type="spellStart"/>
+      <w:r>
+        <w:t>Commandlines</w:t>
+      </w:r>
+      <w:proofErr w:type="spellEnd"/>
+      <w:r>
+        <w:t xml:space="preserve"> einzufügen?»</w:t>
       </w:r>
     </w:p>
     <w:p>
@@ -7335,7 +8473,55 @@
     <w:p/>
     <w:p>
       <w:r>
-        <w:t>Kandidat: «Ist es so richtig, dass die Commandline parameter optional sind und somit eine Eingabe wie cambotprocessor –config [config directory] funktionieren sollte?»</w:t>
+        <w:t xml:space="preserve">Kandidat: «Ist es so richtig, dass die </w:t>
+      </w:r>
+      <w:proofErr w:type="spellStart"/>
+      <w:r>
+        <w:t>Commandline</w:t>
+      </w:r>
+      <w:proofErr w:type="spellEnd"/>
+      <w:r>
+        <w:t xml:space="preserve"> </w:t>
+      </w:r>
+      <w:proofErr w:type="spellStart"/>
+      <w:r>
+        <w:t>parameter</w:t>
+      </w:r>
+      <w:proofErr w:type="spellEnd"/>
+      <w:r>
+        <w:t xml:space="preserve"> optional sind und somit eine Eingabe wie </w:t>
+      </w:r>
+      <w:proofErr w:type="spellStart"/>
+      <w:r>
+        <w:t>cambotprocessor</w:t>
+      </w:r>
+      <w:proofErr w:type="spellEnd"/>
+      <w:r>
+        <w:t xml:space="preserve"> –</w:t>
+      </w:r>
+      <w:proofErr w:type="spellStart"/>
+      <w:r>
+        <w:t>config</w:t>
+      </w:r>
+      <w:proofErr w:type="spellEnd"/>
+      <w:r>
+        <w:t xml:space="preserve"> [</w:t>
+      </w:r>
+      <w:proofErr w:type="spellStart"/>
+      <w:r>
+        <w:t>config</w:t>
+      </w:r>
+      <w:proofErr w:type="spellEnd"/>
+      <w:r>
+        <w:t xml:space="preserve"> </w:t>
+      </w:r>
+      <w:proofErr w:type="spellStart"/>
+      <w:r>
+        <w:t>directory</w:t>
+      </w:r>
+      <w:proofErr w:type="spellEnd"/>
+      <w:r>
+        <w:t>] funktionieren sollte?»</w:t>
       </w:r>
     </w:p>
     <w:p>
@@ -7497,7 +8683,15 @@
               <w:cnfStyle w:val="000000000000" w:firstRow="0" w:lastRow="0" w:firstColumn="0" w:lastColumn="0" w:oddVBand="0" w:evenVBand="0" w:oddHBand="0" w:evenHBand="0" w:firstRowFirstColumn="0" w:firstRowLastColumn="0" w:lastRowFirstColumn="0" w:lastRowLastColumn="0"/>
             </w:pPr>
             <w:r>
-              <w:t>Programm filtert blurry Bilder raus und nutzt diese nicht für Meshroom</w:t>
+              <w:t xml:space="preserve">Programm filtert </w:t>
+            </w:r>
+            <w:proofErr w:type="spellStart"/>
+            <w:r>
+              <w:t>blurry</w:t>
+            </w:r>
+            <w:proofErr w:type="spellEnd"/>
+            <w:r>
+              <w:t xml:space="preserve"> Bilder raus und nutzt diese nicht für Meshroom</w:t>
             </w:r>
             <w:r>
               <w:t xml:space="preserve"> mittels interner Methode. (Wird automatisch ausgeführt)</w:t>
@@ -7557,8 +8751,13 @@
             <w:pPr>
               <w:cnfStyle w:val="000000000000" w:firstRow="0" w:lastRow="0" w:firstColumn="0" w:lastColumn="0" w:oddVBand="0" w:evenVBand="0" w:oddHBand="0" w:evenHBand="0" w:firstRowFirstColumn="0" w:firstRowLastColumn="0" w:lastRowFirstColumn="0" w:lastRowLastColumn="0"/>
             </w:pPr>
-            <w:r>
-              <w:t>Config-File wird eingelesen und Parameter beachtet</w:t>
+            <w:proofErr w:type="spellStart"/>
+            <w:r>
+              <w:t>Config</w:t>
+            </w:r>
+            <w:proofErr w:type="spellEnd"/>
+            <w:r>
+              <w:t>-File wird eingelesen und Parameter beachtet</w:t>
             </w:r>
           </w:p>
         </w:tc>
@@ -7590,7 +8789,23 @@
               <w:t>Custom Queue kann angefordert werden</w:t>
             </w:r>
             <w:r>
-              <w:t xml:space="preserve"> indem parameter --meshroomqueue eine Queue eingegeben wird</w:t>
+              <w:t xml:space="preserve"> indem </w:t>
+            </w:r>
+            <w:proofErr w:type="spellStart"/>
+            <w:r>
+              <w:t>parameter</w:t>
+            </w:r>
+            <w:proofErr w:type="spellEnd"/>
+            <w:r>
+              <w:t xml:space="preserve"> --</w:t>
+            </w:r>
+            <w:proofErr w:type="spellStart"/>
+            <w:r>
+              <w:t>meshroomqueue</w:t>
+            </w:r>
+            <w:proofErr w:type="spellEnd"/>
+            <w:r>
+              <w:t xml:space="preserve"> eine Queue eingegeben wird</w:t>
             </w:r>
           </w:p>
         </w:tc>
@@ -7615,11 +8830,32 @@
             <w:pPr>
               <w:cnfStyle w:val="000000000000" w:firstRow="0" w:lastRow="0" w:firstColumn="0" w:lastColumn="0" w:oddVBand="0" w:evenVBand="0" w:oddHBand="0" w:evenHBand="0" w:firstRowFirstColumn="0" w:firstRowLastColumn="0" w:lastRowFirstColumn="0" w:lastRowLastColumn="0"/>
             </w:pPr>
-            <w:r>
-              <w:t>Bounding-Box kann angegeben werden und begrenzt das 3d-Model und entfernt Abschnitte ausserhalb dieser Box</w:t>
-            </w:r>
-            <w:r>
-              <w:t xml:space="preserve"> indem mit --bounding eine Boundingbox angegeben wird</w:t>
+            <w:proofErr w:type="spellStart"/>
+            <w:r>
+              <w:t>Bounding</w:t>
+            </w:r>
+            <w:proofErr w:type="spellEnd"/>
+            <w:r>
+              <w:t>-Box kann angegeben werden und begrenzt das 3d-Model und entfernt Abschnitte ausserhalb dieser Box</w:t>
+            </w:r>
+            <w:r>
+              <w:t xml:space="preserve"> indem mit --</w:t>
+            </w:r>
+            <w:proofErr w:type="spellStart"/>
+            <w:r>
+              <w:t>bounding</w:t>
+            </w:r>
+            <w:proofErr w:type="spellEnd"/>
+            <w:r>
+              <w:t xml:space="preserve"> eine </w:t>
+            </w:r>
+            <w:proofErr w:type="spellStart"/>
+            <w:r>
+              <w:t>Boundingbox</w:t>
+            </w:r>
+            <w:proofErr w:type="spellEnd"/>
+            <w:r>
+              <w:t xml:space="preserve"> angegeben wird</w:t>
             </w:r>
           </w:p>
         </w:tc>
@@ -7695,7 +8931,20 @@
               <w:t>herunterladen,</w:t>
             </w:r>
             <w:r>
-              <w:t xml:space="preserve"> indem ein Command zum downloaden der Directory angegeben wird</w:t>
+              <w:t xml:space="preserve"> indem ein Command </w:t>
+            </w:r>
+            <w:proofErr w:type="gramStart"/>
+            <w:r>
+              <w:t xml:space="preserve">zum </w:t>
+            </w:r>
+            <w:proofErr w:type="spellStart"/>
+            <w:r>
+              <w:t>downloaden</w:t>
+            </w:r>
+            <w:proofErr w:type="spellEnd"/>
+            <w:proofErr w:type="gramEnd"/>
+            <w:r>
+              <w:t xml:space="preserve"> der Directory angegeben wird</w:t>
             </w:r>
           </w:p>
         </w:tc>
@@ -7917,12 +9166,52 @@
     </w:p>
     <w:p>
       <w:r>
-        <w:t>Die Funktionen, welche der Nutzer primär ansteuern kann, ist cambotprocessor welche viel Anpassungsfähigkeit darbietet aber diese nicht innerhalb des Programms definiert wird, sondern ausserhalb mit Parameter und config-datei. Ebenfalls kann der Nutzer jeweilige Bildsets über die CamBotManagerAPI herunterladen.</w:t>
-      </w:r>
-    </w:p>
-    <w:p>
-      <w:r>
-        <w:t>Somit befindet sich viele Aspekte der Nutzerinteraktion ausserhalb des definierten Project-Scope.</w:t>
+        <w:t xml:space="preserve">Die Funktionen, welche der Nutzer primär ansteuern kann, ist </w:t>
+      </w:r>
+      <w:proofErr w:type="spellStart"/>
+      <w:r>
+        <w:t>cambotprocessor</w:t>
+      </w:r>
+      <w:proofErr w:type="spellEnd"/>
+      <w:r>
+        <w:t xml:space="preserve"> welche viel Anpassungsfähigkeit darbietet aber diese nicht innerhalb des Programms definiert wird, sondern ausserhalb mit Parameter und </w:t>
+      </w:r>
+      <w:proofErr w:type="spellStart"/>
+      <w:r>
+        <w:t>config</w:t>
+      </w:r>
+      <w:proofErr w:type="spellEnd"/>
+      <w:r>
+        <w:t xml:space="preserve">-datei. Ebenfalls kann der Nutzer jeweilige </w:t>
+      </w:r>
+      <w:proofErr w:type="spellStart"/>
+      <w:r>
+        <w:t>Bildsets</w:t>
+      </w:r>
+      <w:proofErr w:type="spellEnd"/>
+      <w:r>
+        <w:t xml:space="preserve"> über die </w:t>
+      </w:r>
+      <w:proofErr w:type="spellStart"/>
+      <w:r>
+        <w:t>CamBotManagerAPI</w:t>
+      </w:r>
+      <w:proofErr w:type="spellEnd"/>
+      <w:r>
+        <w:t xml:space="preserve"> herunterladen.</w:t>
+      </w:r>
+    </w:p>
+    <w:p>
+      <w:r>
+        <w:t>Somit befindet sich viele Aspekte der Nutzerinteraktion ausserhalb des definierten Project-</w:t>
+      </w:r>
+      <w:proofErr w:type="spellStart"/>
+      <w:r>
+        <w:t>Scope</w:t>
+      </w:r>
+      <w:proofErr w:type="spellEnd"/>
+      <w:r>
+        <w:t>.</w:t>
       </w:r>
     </w:p>
     <w:p>
@@ -7946,7 +9235,7 @@
                     <pic:cNvPicPr/>
                   </pic:nvPicPr>
                   <pic:blipFill>
-                    <a:blip r:embed="rId18"/>
+                    <a:blip r:embed="rId21"/>
                     <a:stretch>
                       <a:fillRect/>
                     </a:stretch>
@@ -8035,8 +9324,13 @@
           <w:numId w:val="9"/>
         </w:numPr>
       </w:pPr>
-      <w:r>
-        <w:t>Cambotprocessor: Hauptklasse welche auch aufgerufen wird beim Ausführen der CLS. Beinhaltet alle möglichen Schritte der Standard Meshroom Queue und das Ausführen der Custom Queue.</w:t>
+      <w:proofErr w:type="spellStart"/>
+      <w:r>
+        <w:t>Cambotprocessor</w:t>
+      </w:r>
+      <w:proofErr w:type="spellEnd"/>
+      <w:r>
+        <w:t>: Hauptklasse welche auch aufgerufen wird beim Ausführen der CLS. Beinhaltet alle möglichen Schritte der Standard Meshroom Queue und das Ausführen der Custom Queue.</w:t>
       </w:r>
     </w:p>
     <w:p>
@@ -8047,8 +9341,21 @@
           <w:numId w:val="9"/>
         </w:numPr>
       </w:pPr>
-      <w:r>
-        <w:t>BlurDetection: Beinhaltet Methoden zum Herausfiltern von blurry Images.</w:t>
+      <w:proofErr w:type="spellStart"/>
+      <w:r>
+        <w:t>BlurDetection</w:t>
+      </w:r>
+      <w:proofErr w:type="spellEnd"/>
+      <w:r>
+        <w:t xml:space="preserve">: Beinhaltet Methoden zum Herausfiltern von </w:t>
+      </w:r>
+      <w:proofErr w:type="spellStart"/>
+      <w:r>
+        <w:t>blurry</w:t>
+      </w:r>
+      <w:proofErr w:type="spellEnd"/>
+      <w:r>
+        <w:t xml:space="preserve"> Images.</w:t>
       </w:r>
     </w:p>
     <w:p>
@@ -8059,13 +9366,34 @@
           <w:numId w:val="9"/>
         </w:numPr>
       </w:pPr>
-      <w:r>
-        <w:t>APICommunication: Beinhaltet Methoden, welche zur Kommunikation mit der API dienen</w:t>
-      </w:r>
-    </w:p>
-    <w:p>
-      <w:r>
-        <w:t>Die Klasse welche zuständig ist zur Kommunikation mit der API ist nicht verbunden mit der Cambotprocessor Hauptklasse da die APICommunication separat mit einem anderem Command ausgeführt wird.</w:t>
+      <w:proofErr w:type="spellStart"/>
+      <w:r>
+        <w:t>APICommunication</w:t>
+      </w:r>
+      <w:proofErr w:type="spellEnd"/>
+      <w:r>
+        <w:t>: Beinhaltet Methoden, welche zur Kommunikation mit der API dienen</w:t>
+      </w:r>
+    </w:p>
+    <w:p>
+      <w:r>
+        <w:t xml:space="preserve">Die Klasse welche zuständig ist zur Kommunikation mit der API ist nicht verbunden mit der </w:t>
+      </w:r>
+      <w:proofErr w:type="spellStart"/>
+      <w:r>
+        <w:t>Cambotprocessor</w:t>
+      </w:r>
+      <w:proofErr w:type="spellEnd"/>
+      <w:r>
+        <w:t xml:space="preserve"> Hauptklasse da die </w:t>
+      </w:r>
+      <w:proofErr w:type="spellStart"/>
+      <w:r>
+        <w:t>APICommunication</w:t>
+      </w:r>
+      <w:proofErr w:type="spellEnd"/>
+      <w:r>
+        <w:t xml:space="preserve"> separat mit einem anderem Command ausgeführt wird.</w:t>
       </w:r>
     </w:p>
     <w:p>
@@ -8090,7 +9418,7 @@
                     <pic:cNvPicPr/>
                   </pic:nvPicPr>
                   <pic:blipFill>
-                    <a:blip r:embed="rId19"/>
+                    <a:blip r:embed="rId22"/>
                     <a:stretch>
                       <a:fillRect/>
                     </a:stretch>
@@ -8129,12 +9457,15 @@
     </w:p>
     <w:p>
       <w:r>
-        <w:t>Diese Ansätze nützen jedoch nicht eine Meshroom Library, sondern führen Meshroom über Commandlines aus, was für diese Applikation gut funktionieren sollte. Somit werde ich den Ansatz, den ich online gefunden habe, anwenden und für die aktuelle funktionierende Version von Meshroom (Meshroom-2021.1.0).</w:t>
-      </w:r>
-    </w:p>
-    <w:p>
-      <w:r>
-        <w:t>Mit diesem Ansatz führt das Programm eine .exe aus mit dem angemessenen Parameter für den einzelnen Schritt. Als Beispiel:</w:t>
+        <w:t xml:space="preserve">Diese Ansätze nützen jedoch nicht eine Meshroom Library, sondern führen Meshroom über </w:t>
+      </w:r>
+      <w:proofErr w:type="spellStart"/>
+      <w:r>
+        <w:t>Commandlines</w:t>
+      </w:r>
+      <w:proofErr w:type="spellEnd"/>
+      <w:r>
+        <w:t xml:space="preserve"> aus, was für diese Applikation gut funktionieren sollte. Somit werde ich den Ansatz, den ich online gefunden habe, anwenden und für die aktuelle funktionierende Version von Meshroom (Meshroom-2021.1.0).</w:t>
       </w:r>
     </w:p>
     <w:p>
@@ -8144,17 +9475,62 @@
         </w:rPr>
       </w:pPr>
       <w:r>
+        <w:t xml:space="preserve">Mit diesem Ansatz führt das Programm eine .exe aus mit dem angemessenen Parameter für den einzelnen Schritt. </w:t>
+      </w:r>
+      <w:r>
         <w:rPr>
           <w:lang w:val="en-GB"/>
         </w:rPr>
-        <w:t xml:space="preserve">/aliceVision_cameraInit.exe –defaultview 45.0 </w:t>
-      </w:r>
+        <w:t xml:space="preserve">Als </w:t>
+      </w:r>
+      <w:proofErr w:type="spellStart"/>
       <w:r>
         <w:rPr>
           <w:lang w:val="en-GB"/>
         </w:rPr>
+        <w:t>Beispiel</w:t>
+      </w:r>
+      <w:proofErr w:type="spellEnd"/>
+      <w:r>
+        <w:rPr>
+          <w:lang w:val="en-GB"/>
+        </w:rPr>
+        <w:t>:</w:t>
+      </w:r>
+    </w:p>
+    <w:p>
+      <w:pPr>
+        <w:rPr>
+          <w:lang w:val="en-GB"/>
+        </w:rPr>
+      </w:pPr>
+      <w:r>
+        <w:rPr>
+          <w:lang w:val="en-GB"/>
+        </w:rPr>
+        <w:t>/aliceVision_cameraInit.exe –</w:t>
+      </w:r>
+      <w:proofErr w:type="spellStart"/>
+      <w:r>
+        <w:rPr>
+          <w:lang w:val="en-GB"/>
+        </w:rPr>
+        <w:t>defaultview</w:t>
+      </w:r>
+      <w:proofErr w:type="spellEnd"/>
+      <w:r>
+        <w:rPr>
+          <w:lang w:val="en-GB"/>
+        </w:rPr>
+        <w:t xml:space="preserve"> 45.0 </w:t>
+      </w:r>
+      <w:r>
+        <w:rPr>
+          <w:lang w:val="en-GB"/>
+        </w:rPr>
         <w:t>–</w:t>
       </w:r>
+      <w:proofErr w:type="spellStart"/>
       <w:r>
         <w:rPr>
           <w:lang w:val="en-GB"/>
@@ -8165,8 +9541,87 @@
         <w:rPr>
           <w:lang w:val="en-GB"/>
         </w:rPr>
-        <w:t>erboselevel info –sensorDatabase –allowSingleView 1 –imageFolder ./[jeweilige directory] –output ./cameraInit.sfm</w:t>
-      </w:r>
+        <w:t>erboselevel</w:t>
+      </w:r>
+      <w:proofErr w:type="spellEnd"/>
+      <w:r>
+        <w:rPr>
+          <w:lang w:val="en-GB"/>
+        </w:rPr>
+        <w:t xml:space="preserve"> info –</w:t>
+      </w:r>
+      <w:proofErr w:type="spellStart"/>
+      <w:r>
+        <w:rPr>
+          <w:lang w:val="en-GB"/>
+        </w:rPr>
+        <w:t>sensorDatabase</w:t>
+      </w:r>
+      <w:proofErr w:type="spellEnd"/>
+      <w:r>
+        <w:rPr>
+          <w:lang w:val="en-GB"/>
+        </w:rPr>
+        <w:t xml:space="preserve"> –</w:t>
+      </w:r>
+      <w:proofErr w:type="spellStart"/>
+      <w:r>
+        <w:rPr>
+          <w:lang w:val="en-GB"/>
+        </w:rPr>
+        <w:t>allowSingleView</w:t>
+      </w:r>
+      <w:proofErr w:type="spellEnd"/>
+      <w:r>
+        <w:rPr>
+          <w:lang w:val="en-GB"/>
+        </w:rPr>
+        <w:t xml:space="preserve"> 1 –</w:t>
+      </w:r>
+      <w:proofErr w:type="spellStart"/>
+      <w:proofErr w:type="gramStart"/>
+      <w:r>
+        <w:rPr>
+          <w:lang w:val="en-GB"/>
+        </w:rPr>
+        <w:t>imageFolder</w:t>
+      </w:r>
+      <w:proofErr w:type="spellEnd"/>
+      <w:r>
+        <w:rPr>
+          <w:lang w:val="en-GB"/>
+        </w:rPr>
+        <w:t xml:space="preserve"> .</w:t>
+      </w:r>
+      <w:proofErr w:type="gramEnd"/>
+      <w:r>
+        <w:rPr>
+          <w:lang w:val="en-GB"/>
+        </w:rPr>
+        <w:t>/[</w:t>
+      </w:r>
+      <w:proofErr w:type="spellStart"/>
+      <w:r>
+        <w:rPr>
+          <w:lang w:val="en-GB"/>
+        </w:rPr>
+        <w:t>jeweilige</w:t>
+      </w:r>
+      <w:proofErr w:type="spellEnd"/>
+      <w:r>
+        <w:rPr>
+          <w:lang w:val="en-GB"/>
+        </w:rPr>
+        <w:t xml:space="preserve"> directory] –output ./</w:t>
+      </w:r>
+      <w:proofErr w:type="spellStart"/>
+      <w:r>
+        <w:rPr>
+          <w:lang w:val="en-GB"/>
+        </w:rPr>
+        <w:t>cameraInit.sfm</w:t>
+      </w:r>
+      <w:proofErr w:type="spellEnd"/>
     </w:p>
     <w:p>
       <w:r>
@@ -8174,7 +9629,7 @@
       </w:r>
     </w:p>
     <w:p>
-      <w:hyperlink r:id="rId20" w:history="1">
+      <w:hyperlink r:id="rId23" w:history="1">
         <w:r>
           <w:rPr>
             <w:rStyle w:val="Hyperlink"/>
@@ -8184,7 +9639,7 @@
       </w:hyperlink>
     </w:p>
     <w:p>
-      <w:hyperlink r:id="rId21" w:history="1">
+      <w:hyperlink r:id="rId24" w:history="1">
         <w:r>
           <w:rPr>
             <w:rStyle w:val="Hyperlink"/>
@@ -8194,7 +9649,7 @@
       </w:hyperlink>
     </w:p>
     <w:p>
-      <w:hyperlink r:id="rId22" w:history="1">
+      <w:hyperlink r:id="rId25" w:history="1">
         <w:r>
           <w:rPr>
             <w:rStyle w:val="Hyperlink"/>
@@ -8233,8 +9688,13 @@
         </w:numPr>
         <w:ind w:left="1134" w:hanging="425"/>
       </w:pPr>
-      <w:r>
-        <w:t>Cambotprocessor-Meshroom (etabliert in Abschnitt</w:t>
+      <w:proofErr w:type="spellStart"/>
+      <w:r>
+        <w:t>Cambotprocessor</w:t>
+      </w:r>
+      <w:proofErr w:type="spellEnd"/>
+      <w:r>
+        <w:t>-Meshroom (etabliert in Abschnitt</w:t>
       </w:r>
       <w:r>
         <w:t xml:space="preserve"> </w:t>
@@ -8267,8 +9727,13 @@
         </w:numPr>
         <w:ind w:left="1134" w:hanging="425"/>
       </w:pPr>
-      <w:r>
-        <w:t>Cambotprocessor-CambotManager (API)</w:t>
+      <w:proofErr w:type="spellStart"/>
+      <w:r>
+        <w:t>Cambotprocessor-CambotManager</w:t>
+      </w:r>
+      <w:proofErr w:type="spellEnd"/>
+      <w:r>
+        <w:t xml:space="preserve"> (API)</w:t>
       </w:r>
     </w:p>
     <w:p>
@@ -8280,18 +9745,52 @@
         </w:numPr>
         <w:ind w:left="1134" w:hanging="425"/>
       </w:pPr>
+      <w:proofErr w:type="spellStart"/>
       <w:r>
         <w:t>Cambotprocessor-BlurDetection</w:t>
       </w:r>
-    </w:p>
-    <w:p>
-      <w:r>
-        <w:t>Die Schwierigkeit der Verbindung mit der API ist nahezu trivial da Python schon eine integrierte Library mit der Library «requests» anbietet welche leicht zu Nutzen ist und ich schon in einem vorigen Projekt genützt habe, die Integration mit der API sollte also nicht mehr als 2h benötigen.</w:t>
-      </w:r>
-    </w:p>
-    <w:p>
-      <w:r>
-        <w:t>Seitens Blurdetection gibt es mit Opencv schon Methoden eine Blurdetection einzubauen</w:t>
+      <w:proofErr w:type="spellEnd"/>
+    </w:p>
+    <w:p>
+      <w:r>
+        <w:t>Die Schwierigkeit der Verbindung mit der API ist nahezu trivial da Python schon eine integrierte Library mit der Library «</w:t>
+      </w:r>
+      <w:proofErr w:type="spellStart"/>
+      <w:r>
+        <w:t>requests</w:t>
+      </w:r>
+      <w:proofErr w:type="spellEnd"/>
+      <w:r>
+        <w:t>» anbietet welche leicht zu Nutzen ist und ich schon in einem vorigen Projekt genützt habe, die Integration mit der API sollte also nicht mehr als 2h benötigen.</w:t>
+      </w:r>
+    </w:p>
+    <w:p>
+      <w:r>
+        <w:t xml:space="preserve">Seitens </w:t>
+      </w:r>
+      <w:proofErr w:type="spellStart"/>
+      <w:r>
+        <w:t>Blurdetection</w:t>
+      </w:r>
+      <w:proofErr w:type="spellEnd"/>
+      <w:r>
+        <w:t xml:space="preserve"> gibt es mit </w:t>
+      </w:r>
+      <w:proofErr w:type="spellStart"/>
+      <w:r>
+        <w:t>Opencv</w:t>
+      </w:r>
+      <w:proofErr w:type="spellEnd"/>
+      <w:r>
+        <w:t xml:space="preserve"> schon Methoden eine </w:t>
+      </w:r>
+      <w:proofErr w:type="spellStart"/>
+      <w:r>
+        <w:t>Blurdetection</w:t>
+      </w:r>
+      <w:proofErr w:type="spellEnd"/>
+      <w:r>
+        <w:t xml:space="preserve"> einzubauen</w:t>
       </w:r>
       <w:r>
         <w:t xml:space="preserve"> welche ziemlich simpel ist und nicht mehr als 30 Zeilen Code beinhaltet. Somit sollte dies auch nicht mehr als einen Halbtag Arbeit anfordern.</w:t>
@@ -8307,9 +9806,23 @@
         <w:rPr>
           <w:lang w:val="en-GB"/>
         </w:rPr>
-        <w:t xml:space="preserve">URL Blurdetection Integration: </w:t>
-      </w:r>
-      <w:hyperlink r:id="rId23" w:history="1">
+        <w:t xml:space="preserve">URL </w:t>
+      </w:r>
+      <w:proofErr w:type="spellStart"/>
+      <w:r>
+        <w:rPr>
+          <w:lang w:val="en-GB"/>
+        </w:rPr>
+        <w:t>Blurdetection</w:t>
+      </w:r>
+      <w:proofErr w:type="spellEnd"/>
+      <w:r>
+        <w:rPr>
+          <w:lang w:val="en-GB"/>
+        </w:rPr>
+        <w:t xml:space="preserve"> Integration: </w:t>
+      </w:r>
+      <w:hyperlink r:id="rId26" w:history="1">
         <w:r>
           <w:rPr>
             <w:rStyle w:val="Hyperlink"/>
@@ -8328,7 +9841,15 @@
     <w:p>
       <w:r>
         <w:lastRenderedPageBreak/>
-        <w:t xml:space="preserve">Die Schnittstelle von Meshroom zu dem Cambotprocessor wurde schon etabliert in </w:t>
+        <w:t xml:space="preserve">Die Schnittstelle von Meshroom zu dem </w:t>
+      </w:r>
+      <w:proofErr w:type="spellStart"/>
+      <w:r>
+        <w:t>Cambotprocessor</w:t>
+      </w:r>
+      <w:proofErr w:type="spellEnd"/>
+      <w:r>
+        <w:t xml:space="preserve"> wurde schon etabliert in </w:t>
       </w:r>
       <w:r>
         <w:fldChar w:fldCharType="begin"/>
@@ -8346,20 +9867,140 @@
         <w:fldChar w:fldCharType="end"/>
       </w:r>
       <w:r>
-        <w:t xml:space="preserve"> und ist mit der Standardqueue sicher kein grösseres Problem dies einzubauen jedoch wird dies einige Zeit benötigen (Schätzungsweise 2 Tage). Die schwierigsten Aspekte der Applikation werden jedoch Integration von einer custom Meshroomqueue und Boundingbox sein.</w:t>
-      </w:r>
-    </w:p>
-    <w:p>
-      <w:r>
-        <w:t xml:space="preserve">Im Fall der custom Meshroomqueue habe ich schon Herrn Gwerder </w:t>
-      </w:r>
-      <w:r>
-        <w:t>angefragt, wie eine mögliche Integration dieser aussehen könnte. Diese würde so funktionieren das der Nutzer ein Stringarray aus einzelnen vollständigen Commands eingeben würde und diese einfach ausgeführt werden würde. Diese Weise die custom Meshroomqueue einzubauen ist für mich gesehen ziemlich einfach, die eingabe einer custom Meshroomqueue wird einfach mühsam für den Nutzer sein, jedoch jeden einzelnen möglichen Meshroom Schritt einzubauen würde das Workload des Projektes sprengen da es insgesamt in Meshroom-2021.1.0 über 60 Schritte gibt.</w:t>
-      </w:r>
-    </w:p>
-    <w:p>
-      <w:r>
-        <w:t>Im Falle der Boundingbox gibt es hier einen designierten Meshroom Schritt, der Schritt «SfMTransform» welche die Boundingbox implementiert, jedoch ist die Eingabe für diese ziemlich spezifisch und muss sicher mit experimentiert werden damit ich dem Nutzer eine vorgeschlagene Eingabe darbieten kann. Jedoch sollte die Integration und testen dieser innerhalb eines halben Tages bis einen ganzen Tag gut möglich sein.</w:t>
+        <w:t xml:space="preserve"> und ist mit der Standardqueue sicher kein grösseres Problem dies einzubauen jedoch wird dies einige Zeit benötigen (Schätzungsweise 2 Tage). Die schwierigsten Aspekte der Applikation werden jedoch Integration von einer </w:t>
+      </w:r>
+      <w:proofErr w:type="spellStart"/>
+      <w:r>
+        <w:t>custom</w:t>
+      </w:r>
+      <w:proofErr w:type="spellEnd"/>
+      <w:r>
+        <w:t xml:space="preserve"> </w:t>
+      </w:r>
+      <w:proofErr w:type="spellStart"/>
+      <w:r>
+        <w:t>Meshroomqueue</w:t>
+      </w:r>
+      <w:proofErr w:type="spellEnd"/>
+      <w:r>
+        <w:t xml:space="preserve"> und </w:t>
+      </w:r>
+      <w:proofErr w:type="spellStart"/>
+      <w:r>
+        <w:t>Boundingbox</w:t>
+      </w:r>
+      <w:proofErr w:type="spellEnd"/>
+      <w:r>
+        <w:t xml:space="preserve"> sein.</w:t>
+      </w:r>
+    </w:p>
+    <w:p>
+      <w:r>
+        <w:t xml:space="preserve">Im Fall der </w:t>
+      </w:r>
+      <w:proofErr w:type="spellStart"/>
+      <w:r>
+        <w:t>custom</w:t>
+      </w:r>
+      <w:proofErr w:type="spellEnd"/>
+      <w:r>
+        <w:t xml:space="preserve"> </w:t>
+      </w:r>
+      <w:proofErr w:type="spellStart"/>
+      <w:r>
+        <w:t>Meshroomqueue</w:t>
+      </w:r>
+      <w:proofErr w:type="spellEnd"/>
+      <w:r>
+        <w:t xml:space="preserve"> habe ich schon Herrn Gwerder </w:t>
+      </w:r>
+      <w:r>
+        <w:t xml:space="preserve">angefragt, wie eine mögliche Integration dieser aussehen könnte. Diese würde so funktionieren das der Nutzer ein </w:t>
+      </w:r>
+      <w:proofErr w:type="spellStart"/>
+      <w:r>
+        <w:t>Stringarray</w:t>
+      </w:r>
+      <w:proofErr w:type="spellEnd"/>
+      <w:r>
+        <w:t xml:space="preserve"> aus einzelnen vollständigen </w:t>
+      </w:r>
+      <w:proofErr w:type="spellStart"/>
+      <w:r>
+        <w:t>Commands</w:t>
+      </w:r>
+      <w:proofErr w:type="spellEnd"/>
+      <w:r>
+        <w:t xml:space="preserve"> eingeben würde und diese einfach ausgeführt werden würde. Diese Weise die </w:t>
+      </w:r>
+      <w:proofErr w:type="spellStart"/>
+      <w:r>
+        <w:t>custom</w:t>
+      </w:r>
+      <w:proofErr w:type="spellEnd"/>
+      <w:r>
+        <w:t xml:space="preserve"> </w:t>
+      </w:r>
+      <w:proofErr w:type="spellStart"/>
+      <w:r>
+        <w:t>Meshroomqueue</w:t>
+      </w:r>
+      <w:proofErr w:type="spellEnd"/>
+      <w:r>
+        <w:t xml:space="preserve"> einzubauen ist für mich gesehen ziemlich einfach, die </w:t>
+      </w:r>
+      <w:proofErr w:type="spellStart"/>
+      <w:r>
+        <w:t>eingabe</w:t>
+      </w:r>
+      <w:proofErr w:type="spellEnd"/>
+      <w:r>
+        <w:t xml:space="preserve"> einer </w:t>
+      </w:r>
+      <w:proofErr w:type="spellStart"/>
+      <w:r>
+        <w:t>custom</w:t>
+      </w:r>
+      <w:proofErr w:type="spellEnd"/>
+      <w:r>
+        <w:t xml:space="preserve"> </w:t>
+      </w:r>
+      <w:proofErr w:type="spellStart"/>
+      <w:r>
+        <w:t>Meshroomqueue</w:t>
+      </w:r>
+      <w:proofErr w:type="spellEnd"/>
+      <w:r>
+        <w:t xml:space="preserve"> wird einfach mühsam für den Nutzer sein, jedoch jeden einzelnen möglichen Meshroom Schritt einzubauen würde das Workload des Projektes sprengen da es insgesamt in Meshroom-2021.1.0 über 60 Schritte gibt.</w:t>
+      </w:r>
+    </w:p>
+    <w:p>
+      <w:r>
+        <w:t xml:space="preserve">Im Falle der </w:t>
+      </w:r>
+      <w:proofErr w:type="spellStart"/>
+      <w:r>
+        <w:t>Boundingbox</w:t>
+      </w:r>
+      <w:proofErr w:type="spellEnd"/>
+      <w:r>
+        <w:t xml:space="preserve"> gibt es hier einen designierten Meshroom Schritt, der Schritt «</w:t>
+      </w:r>
+      <w:proofErr w:type="spellStart"/>
+      <w:r>
+        <w:t>SfMTransform</w:t>
+      </w:r>
+      <w:proofErr w:type="spellEnd"/>
+      <w:r>
+        <w:t xml:space="preserve">» welche die </w:t>
+      </w:r>
+      <w:proofErr w:type="spellStart"/>
+      <w:r>
+        <w:t>Boundingbox</w:t>
+      </w:r>
+      <w:proofErr w:type="spellEnd"/>
+      <w:r>
+        <w:t xml:space="preserve"> implementiert, jedoch ist die Eingabe für diese ziemlich spezifisch und muss sicher mit experimentiert werden damit ich dem Nutzer eine vorgeschlagene Eingabe darbieten kann. Jedoch sollte die Integration und testen dieser innerhalb eines halben Tages bis einen ganzen Tag gut möglich sein.</w:t>
       </w:r>
     </w:p>
     <w:p>
@@ -8414,7 +10055,15 @@
     </w:p>
     <w:p>
       <w:r>
-        <w:t>In dem CLS-Trigger cambotprocessor gibt es</w:t>
+        <w:t xml:space="preserve">In dem CLS-Trigger </w:t>
+      </w:r>
+      <w:proofErr w:type="spellStart"/>
+      <w:r>
+        <w:t>cambotprocessor</w:t>
+      </w:r>
+      <w:proofErr w:type="spellEnd"/>
+      <w:r>
+        <w:t xml:space="preserve"> gibt es</w:t>
       </w:r>
       <w:r>
         <w:t xml:space="preserve"> einige Parameter, welche beachtet werden müssen zur Ausführung des Programms, diese sind:</w:t>
@@ -8429,8 +10078,13 @@
         </w:numPr>
       </w:pPr>
       <w:r>
-        <w:t>--config</w:t>
-      </w:r>
+        <w:t>--</w:t>
+      </w:r>
+      <w:proofErr w:type="spellStart"/>
+      <w:r>
+        <w:t>config</w:t>
+      </w:r>
+      <w:proofErr w:type="spellEnd"/>
     </w:p>
     <w:p>
       <w:pPr>
@@ -8441,8 +10095,13 @@
         </w:numPr>
       </w:pPr>
       <w:r>
-        <w:t>--blur</w:t>
-      </w:r>
+        <w:t>--</w:t>
+      </w:r>
+      <w:proofErr w:type="spellStart"/>
+      <w:r>
+        <w:t>blur</w:t>
+      </w:r>
+      <w:proofErr w:type="spellEnd"/>
     </w:p>
     <w:p>
       <w:pPr>
@@ -8453,8 +10112,13 @@
         </w:numPr>
       </w:pPr>
       <w:r>
-        <w:t>--outputtype</w:t>
-      </w:r>
+        <w:t>--</w:t>
+      </w:r>
+      <w:proofErr w:type="spellStart"/>
+      <w:r>
+        <w:t>outputtype</w:t>
+      </w:r>
+      <w:proofErr w:type="spellEnd"/>
     </w:p>
     <w:p>
       <w:pPr>
@@ -8465,8 +10129,13 @@
         </w:numPr>
       </w:pPr>
       <w:r>
-        <w:t>--meshroomqueue</w:t>
-      </w:r>
+        <w:t>--</w:t>
+      </w:r>
+      <w:proofErr w:type="spellStart"/>
+      <w:r>
+        <w:t>meshroomqueue</w:t>
+      </w:r>
+      <w:proofErr w:type="spellEnd"/>
     </w:p>
     <w:p>
       <w:pPr>
@@ -8477,8 +10146,13 @@
         </w:numPr>
       </w:pPr>
       <w:r>
-        <w:t>--bounding</w:t>
-      </w:r>
+        <w:t>--</w:t>
+      </w:r>
+      <w:proofErr w:type="spellStart"/>
+      <w:r>
+        <w:t>bounding</w:t>
+      </w:r>
+      <w:proofErr w:type="spellEnd"/>
     </w:p>
     <w:p>
       <w:pPr>
@@ -8489,8 +10163,13 @@
         </w:numPr>
       </w:pPr>
       <w:r>
-        <w:t>--input</w:t>
-      </w:r>
+        <w:t>--</w:t>
+      </w:r>
+      <w:proofErr w:type="spellStart"/>
+      <w:r>
+        <w:t>input</w:t>
+      </w:r>
+      <w:proofErr w:type="spellEnd"/>
     </w:p>
     <w:p>
       <w:pPr>
@@ -8501,8 +10180,13 @@
         </w:numPr>
       </w:pPr>
       <w:r>
-        <w:t>--output</w:t>
-      </w:r>
+        <w:t>--</w:t>
+      </w:r>
+      <w:proofErr w:type="spellStart"/>
+      <w:r>
+        <w:t>output</w:t>
+      </w:r>
+      <w:proofErr w:type="spellEnd"/>
     </w:p>
     <w:p>
       <w:pPr>
@@ -8513,12 +10197,25 @@
         </w:numPr>
       </w:pPr>
       <w:r>
-        <w:t>--binary</w:t>
-      </w:r>
-    </w:p>
-    <w:p>
-      <w:r>
-        <w:t>Diese einzelnen Parameter haben verschiedene InputsSyntax und jeweiligen Nutzer, welcher hier aufgeführt ist:</w:t>
+        <w:t>--</w:t>
+      </w:r>
+      <w:proofErr w:type="spellStart"/>
+      <w:r>
+        <w:t>binary</w:t>
+      </w:r>
+      <w:proofErr w:type="spellEnd"/>
+    </w:p>
+    <w:p>
+      <w:r>
+        <w:t xml:space="preserve">Diese einzelnen Parameter haben verschiedene </w:t>
+      </w:r>
+      <w:proofErr w:type="spellStart"/>
+      <w:r>
+        <w:t>InputsSyntax</w:t>
+      </w:r>
+      <w:proofErr w:type="spellEnd"/>
+      <w:r>
+        <w:t xml:space="preserve"> und jeweiligen Nutzer, welcher hier aufgeführt ist:</w:t>
       </w:r>
     </w:p>
     <w:tbl>
@@ -8557,9 +10254,11 @@
             <w:pPr>
               <w:cnfStyle w:val="100000000000" w:firstRow="1" w:lastRow="0" w:firstColumn="0" w:lastColumn="0" w:oddVBand="0" w:evenVBand="0" w:oddHBand="0" w:evenHBand="0" w:firstRowFirstColumn="0" w:firstRowLastColumn="0" w:lastRowFirstColumn="0" w:lastRowLastColumn="0"/>
             </w:pPr>
+            <w:proofErr w:type="spellStart"/>
             <w:r>
               <w:t>InputSyntax</w:t>
             </w:r>
+            <w:proofErr w:type="spellEnd"/>
           </w:p>
         </w:tc>
         <w:tc>
@@ -8600,8 +10299,13 @@
           </w:tcPr>
           <w:p>
             <w:r>
-              <w:t>--config</w:t>
-            </w:r>
+              <w:t>--</w:t>
+            </w:r>
+            <w:proofErr w:type="spellStart"/>
+            <w:r>
+              <w:t>config</w:t>
+            </w:r>
+            <w:proofErr w:type="spellEnd"/>
           </w:p>
         </w:tc>
         <w:tc>
@@ -8612,8 +10316,13 @@
             <w:pPr>
               <w:cnfStyle w:val="000000100000" w:firstRow="0" w:lastRow="0" w:firstColumn="0" w:lastColumn="0" w:oddVBand="0" w:evenVBand="0" w:oddHBand="1" w:evenHBand="0" w:firstRowFirstColumn="0" w:firstRowLastColumn="0" w:lastRowFirstColumn="0" w:lastRowLastColumn="0"/>
             </w:pPr>
-            <w:r>
-              <w:t>string (Filedirectory)</w:t>
+            <w:proofErr w:type="spellStart"/>
+            <w:r>
+              <w:t>string</w:t>
+            </w:r>
+            <w:proofErr w:type="spellEnd"/>
+            <w:r>
+              <w:t xml:space="preserve"> (Filedirectory)</w:t>
             </w:r>
           </w:p>
         </w:tc>
@@ -8626,7 +10335,15 @@
               <w:cnfStyle w:val="000000100000" w:firstRow="0" w:lastRow="0" w:firstColumn="0" w:lastColumn="0" w:oddVBand="0" w:evenVBand="0" w:oddHBand="1" w:evenHBand="0" w:firstRowFirstColumn="0" w:firstRowLastColumn="0" w:lastRowFirstColumn="0" w:lastRowLastColumn="0"/>
             </w:pPr>
             <w:r>
-              <w:t>--config «./cambotprocessor.ini»</w:t>
+              <w:t>--</w:t>
+            </w:r>
+            <w:proofErr w:type="spellStart"/>
+            <w:r>
+              <w:t>config</w:t>
+            </w:r>
+            <w:proofErr w:type="spellEnd"/>
+            <w:r>
+              <w:t xml:space="preserve"> «./cambotprocessor.ini»</w:t>
             </w:r>
           </w:p>
         </w:tc>
@@ -8652,8 +10369,13 @@
           </w:tcPr>
           <w:p>
             <w:r>
-              <w:t>--blur</w:t>
-            </w:r>
+              <w:t>--</w:t>
+            </w:r>
+            <w:proofErr w:type="spellStart"/>
+            <w:r>
+              <w:t>blur</w:t>
+            </w:r>
+            <w:proofErr w:type="spellEnd"/>
           </w:p>
         </w:tc>
         <w:tc>
@@ -8664,9 +10386,11 @@
             <w:pPr>
               <w:cnfStyle w:val="000000000000" w:firstRow="0" w:lastRow="0" w:firstColumn="0" w:lastColumn="0" w:oddVBand="0" w:evenVBand="0" w:oddHBand="0" w:evenHBand="0" w:firstRowFirstColumn="0" w:firstRowLastColumn="0" w:lastRowFirstColumn="0" w:lastRowLastColumn="0"/>
             </w:pPr>
+            <w:proofErr w:type="spellStart"/>
             <w:r>
               <w:t>float</w:t>
             </w:r>
+            <w:proofErr w:type="spellEnd"/>
           </w:p>
         </w:tc>
         <w:tc>
@@ -8678,7 +10402,15 @@
               <w:cnfStyle w:val="000000000000" w:firstRow="0" w:lastRow="0" w:firstColumn="0" w:lastColumn="0" w:oddVBand="0" w:evenVBand="0" w:oddHBand="0" w:evenHBand="0" w:firstRowFirstColumn="0" w:firstRowLastColumn="0" w:lastRowFirstColumn="0" w:lastRowLastColumn="0"/>
             </w:pPr>
             <w:r>
-              <w:t>--blur 0.5</w:t>
+              <w:t>--</w:t>
+            </w:r>
+            <w:proofErr w:type="spellStart"/>
+            <w:r>
+              <w:t>blur</w:t>
+            </w:r>
+            <w:proofErr w:type="spellEnd"/>
+            <w:r>
+              <w:t xml:space="preserve"> 0.5</w:t>
             </w:r>
           </w:p>
         </w:tc>
@@ -8691,7 +10423,15 @@
               <w:cnfStyle w:val="000000000000" w:firstRow="0" w:lastRow="0" w:firstColumn="0" w:lastColumn="0" w:oddVBand="0" w:evenVBand="0" w:oddHBand="0" w:evenHBand="0" w:firstRowFirstColumn="0" w:firstRowLastColumn="0" w:lastRowFirstColumn="0" w:lastRowLastColumn="0"/>
             </w:pPr>
             <w:r>
-              <w:t>Bestimmt Grenze, ab welcher ein Bild aus der Bilddirectory entfernt werden sollte, da ein Bild zu blurry ist und zu unklar, um zu erkennen.</w:t>
+              <w:t xml:space="preserve">Bestimmt Grenze, ab welcher ein Bild aus der Bilddirectory entfernt werden sollte, da ein Bild zu </w:t>
+            </w:r>
+            <w:proofErr w:type="spellStart"/>
+            <w:r>
+              <w:t>blurry</w:t>
+            </w:r>
+            <w:proofErr w:type="spellEnd"/>
+            <w:r>
+              <w:t xml:space="preserve"> ist und zu unklar, um zu erkennen.</w:t>
             </w:r>
           </w:p>
         </w:tc>
@@ -8707,8 +10447,13 @@
           </w:tcPr>
           <w:p>
             <w:r>
-              <w:t>--outputtype</w:t>
-            </w:r>
+              <w:t>--</w:t>
+            </w:r>
+            <w:proofErr w:type="spellStart"/>
+            <w:r>
+              <w:t>outputtype</w:t>
+            </w:r>
+            <w:proofErr w:type="spellEnd"/>
           </w:p>
         </w:tc>
         <w:tc>
@@ -8719,8 +10464,21 @@
             <w:pPr>
               <w:cnfStyle w:val="000000100000" w:firstRow="0" w:lastRow="0" w:firstColumn="0" w:lastColumn="0" w:oddVBand="0" w:evenVBand="0" w:oddHBand="1" w:evenHBand="0" w:firstRowFirstColumn="0" w:firstRowLastColumn="0" w:lastRowFirstColumn="0" w:lastRowLastColumn="0"/>
             </w:pPr>
-            <w:r>
-              <w:t>string (fileending)</w:t>
+            <w:proofErr w:type="spellStart"/>
+            <w:r>
+              <w:t>string</w:t>
+            </w:r>
+            <w:proofErr w:type="spellEnd"/>
+            <w:r>
+              <w:t xml:space="preserve"> (</w:t>
+            </w:r>
+            <w:proofErr w:type="spellStart"/>
+            <w:r>
+              <w:t>fileending</w:t>
+            </w:r>
+            <w:proofErr w:type="spellEnd"/>
+            <w:r>
+              <w:t>)</w:t>
             </w:r>
           </w:p>
         </w:tc>
@@ -8733,7 +10491,23 @@
               <w:cnfStyle w:val="000000100000" w:firstRow="0" w:lastRow="0" w:firstColumn="0" w:lastColumn="0" w:oddVBand="0" w:evenVBand="0" w:oddHBand="1" w:evenHBand="0" w:firstRowFirstColumn="0" w:firstRowLastColumn="0" w:lastRowFirstColumn="0" w:lastRowLastColumn="0"/>
             </w:pPr>
             <w:r>
-              <w:t>--outputtype «stl»</w:t>
+              <w:t>--</w:t>
+            </w:r>
+            <w:proofErr w:type="spellStart"/>
+            <w:r>
+              <w:t>outputtype</w:t>
+            </w:r>
+            <w:proofErr w:type="spellEnd"/>
+            <w:r>
+              <w:t xml:space="preserve"> «</w:t>
+            </w:r>
+            <w:proofErr w:type="spellStart"/>
+            <w:r>
+              <w:t>stl</w:t>
+            </w:r>
+            <w:proofErr w:type="spellEnd"/>
+            <w:r>
+              <w:t>»</w:t>
             </w:r>
           </w:p>
         </w:tc>
@@ -8746,7 +10520,15 @@
               <w:cnfStyle w:val="000000100000" w:firstRow="0" w:lastRow="0" w:firstColumn="0" w:lastColumn="0" w:oddVBand="0" w:evenVBand="0" w:oddHBand="1" w:evenHBand="0" w:firstRowFirstColumn="0" w:firstRowLastColumn="0" w:lastRowFirstColumn="0" w:lastRowLastColumn="0"/>
             </w:pPr>
             <w:r>
-              <w:t>Bestimmt Fileending in welche das 3d Model gespeichert werden sollte.</w:t>
+              <w:t xml:space="preserve">Bestimmt </w:t>
+            </w:r>
+            <w:proofErr w:type="spellStart"/>
+            <w:r>
+              <w:t>Fileending</w:t>
+            </w:r>
+            <w:proofErr w:type="spellEnd"/>
+            <w:r>
+              <w:t xml:space="preserve"> in welche das 3d Model gespeichert werden sollte.</w:t>
             </w:r>
           </w:p>
         </w:tc>
@@ -8759,8 +10541,13 @@
           </w:tcPr>
           <w:p>
             <w:r>
-              <w:t>--meshroomqueue</w:t>
-            </w:r>
+              <w:t>--</w:t>
+            </w:r>
+            <w:proofErr w:type="spellStart"/>
+            <w:r>
+              <w:t>meshroomqueue</w:t>
+            </w:r>
+            <w:proofErr w:type="spellEnd"/>
           </w:p>
         </w:tc>
         <w:tc>
@@ -8771,8 +10558,18 @@
             <w:pPr>
               <w:cnfStyle w:val="000000000000" w:firstRow="0" w:lastRow="0" w:firstColumn="0" w:lastColumn="0" w:oddVBand="0" w:evenVBand="0" w:oddHBand="0" w:evenHBand="0" w:firstRowFirstColumn="0" w:firstRowLastColumn="0" w:lastRowFirstColumn="0" w:lastRowLastColumn="0"/>
             </w:pPr>
-            <w:r>
-              <w:t>string[]</w:t>
+            <w:proofErr w:type="spellStart"/>
+            <w:proofErr w:type="gramStart"/>
+            <w:r>
+              <w:t>string</w:t>
+            </w:r>
+            <w:proofErr w:type="spellEnd"/>
+            <w:r>
+              <w:t>[</w:t>
+            </w:r>
+            <w:proofErr w:type="gramEnd"/>
+            <w:r>
+              <w:t>]</w:t>
             </w:r>
           </w:p>
         </w:tc>
@@ -8791,7 +10588,21 @@
               <w:rPr>
                 <w:lang w:val="en-GB"/>
               </w:rPr>
-              <w:t xml:space="preserve">--meshroomqueue </w:t>
+              <w:t>--</w:t>
+            </w:r>
+            <w:proofErr w:type="spellStart"/>
+            <w:r>
+              <w:rPr>
+                <w:lang w:val="en-GB"/>
+              </w:rPr>
+              <w:t>meshroomqueue</w:t>
+            </w:r>
+            <w:proofErr w:type="spellEnd"/>
+            <w:r>
+              <w:rPr>
+                <w:lang w:val="en-GB"/>
+              </w:rPr>
+              <w:t xml:space="preserve"> </w:t>
             </w:r>
             <w:r>
               <w:rPr>
@@ -8811,6 +10622,7 @@
               </w:rPr>
               <w:t>–</w:t>
             </w:r>
+            <w:proofErr w:type="spellStart"/>
             <w:r>
               <w:rPr>
                 <w:lang w:val="en-GB"/>
@@ -8821,14 +10633,183 @@
               <w:rPr>
                 <w:lang w:val="en-GB"/>
               </w:rPr>
-              <w:t xml:space="preserve">efaultFieldOfView 45 –verboseLevel info –allowSingleView 1 –imageFolder ./Bilder –output cameraInit.sfm” , “/aliceVision_featureExtraction.exe –describerTypes sift –forceCpuExtraction True –verboseLevel info –rangeStart 0 –rangeSize </w:t>
+              <w:t>efaultFieldOfView</w:t>
+            </w:r>
+            <w:proofErr w:type="spellEnd"/>
+            <w:r>
+              <w:rPr>
+                <w:lang w:val="en-GB"/>
+              </w:rPr>
+              <w:t xml:space="preserve"> 45 –</w:t>
+            </w:r>
+            <w:proofErr w:type="spellStart"/>
+            <w:r>
+              <w:rPr>
+                <w:lang w:val="en-GB"/>
+              </w:rPr>
+              <w:t>verboseLevel</w:t>
+            </w:r>
+            <w:proofErr w:type="spellEnd"/>
+            <w:r>
+              <w:rPr>
+                <w:lang w:val="en-GB"/>
+              </w:rPr>
+              <w:t xml:space="preserve"> info –</w:t>
+            </w:r>
+            <w:proofErr w:type="spellStart"/>
+            <w:r>
+              <w:rPr>
+                <w:lang w:val="en-GB"/>
+              </w:rPr>
+              <w:t>allowSingleView</w:t>
+            </w:r>
+            <w:proofErr w:type="spellEnd"/>
+            <w:r>
+              <w:rPr>
+                <w:lang w:val="en-GB"/>
+              </w:rPr>
+              <w:t xml:space="preserve"> 1 –</w:t>
+            </w:r>
+            <w:proofErr w:type="spellStart"/>
+            <w:proofErr w:type="gramStart"/>
+            <w:r>
+              <w:rPr>
+                <w:lang w:val="en-GB"/>
+              </w:rPr>
+              <w:t>imageFolder</w:t>
+            </w:r>
+            <w:proofErr w:type="spellEnd"/>
+            <w:r>
+              <w:rPr>
+                <w:lang w:val="en-GB"/>
+              </w:rPr>
+              <w:t xml:space="preserve"> .</w:t>
+            </w:r>
+            <w:proofErr w:type="gramEnd"/>
+            <w:r>
+              <w:rPr>
+                <w:lang w:val="en-GB"/>
+              </w:rPr>
+              <w:t>/</w:t>
+            </w:r>
+            <w:proofErr w:type="spellStart"/>
+            <w:r>
+              <w:rPr>
+                <w:lang w:val="en-GB"/>
+              </w:rPr>
+              <w:t>Bilder</w:t>
+            </w:r>
+            <w:proofErr w:type="spellEnd"/>
+            <w:r>
+              <w:rPr>
+                <w:lang w:val="en-GB"/>
+              </w:rPr>
+              <w:t xml:space="preserve"> –output </w:t>
+            </w:r>
+            <w:proofErr w:type="spellStart"/>
+            <w:r>
+              <w:rPr>
+                <w:lang w:val="en-GB"/>
+              </w:rPr>
+              <w:t>cameraInit.sfm</w:t>
+            </w:r>
+            <w:proofErr w:type="spellEnd"/>
+            <w:r>
+              <w:rPr>
+                <w:lang w:val="en-GB"/>
+              </w:rPr>
+              <w:t>” , “/aliceVision_featureExtraction.exe –</w:t>
+            </w:r>
+            <w:proofErr w:type="spellStart"/>
+            <w:r>
+              <w:rPr>
+                <w:lang w:val="en-GB"/>
+              </w:rPr>
+              <w:t>describerTypes</w:t>
+            </w:r>
+            <w:proofErr w:type="spellEnd"/>
+            <w:r>
+              <w:rPr>
+                <w:lang w:val="en-GB"/>
+              </w:rPr>
+              <w:t xml:space="preserve"> sift –</w:t>
+            </w:r>
+            <w:proofErr w:type="spellStart"/>
+            <w:r>
+              <w:rPr>
+                <w:lang w:val="en-GB"/>
+              </w:rPr>
+              <w:t>forceCpuExtraction</w:t>
+            </w:r>
+            <w:proofErr w:type="spellEnd"/>
+            <w:r>
+              <w:rPr>
+                <w:lang w:val="en-GB"/>
+              </w:rPr>
+              <w:t xml:space="preserve"> True –</w:t>
+            </w:r>
+            <w:proofErr w:type="spellStart"/>
+            <w:r>
+              <w:rPr>
+                <w:lang w:val="en-GB"/>
+              </w:rPr>
+              <w:t>verboseLevel</w:t>
+            </w:r>
+            <w:proofErr w:type="spellEnd"/>
+            <w:r>
+              <w:rPr>
+                <w:lang w:val="en-GB"/>
+              </w:rPr>
+              <w:t xml:space="preserve"> info –</w:t>
+            </w:r>
+            <w:proofErr w:type="spellStart"/>
+            <w:r>
+              <w:rPr>
+                <w:lang w:val="en-GB"/>
+              </w:rPr>
+              <w:t>rangeStart</w:t>
+            </w:r>
+            <w:proofErr w:type="spellEnd"/>
+            <w:r>
+              <w:rPr>
+                <w:lang w:val="en-GB"/>
+              </w:rPr>
+              <w:t xml:space="preserve"> 0 –</w:t>
+            </w:r>
+            <w:proofErr w:type="spellStart"/>
+            <w:r>
+              <w:rPr>
+                <w:lang w:val="en-GB"/>
+              </w:rPr>
+              <w:t>rangeSize</w:t>
+            </w:r>
+            <w:proofErr w:type="spellEnd"/>
+            <w:r>
+              <w:rPr>
+                <w:lang w:val="en-GB"/>
+              </w:rPr>
+              <w:t xml:space="preserve"> </w:t>
             </w:r>
             <w:r>
               <w:rPr>
                 <w:lang w:val="en-GB"/>
               </w:rPr>
               <w:lastRenderedPageBreak/>
-              <w:t>100 –input camerainit.sfm –output ./ ]</w:t>
+              <w:t xml:space="preserve">100 –input </w:t>
+            </w:r>
+            <w:proofErr w:type="spellStart"/>
+            <w:r>
+              <w:rPr>
+                <w:lang w:val="en-GB"/>
+              </w:rPr>
+              <w:t>camerainit.sfm</w:t>
+            </w:r>
+            <w:proofErr w:type="spellEnd"/>
+            <w:r>
+              <w:rPr>
+                <w:lang w:val="en-GB"/>
+              </w:rPr>
+              <w:t xml:space="preserve"> –output ./ ]</w:t>
             </w:r>
           </w:p>
         </w:tc>
@@ -8844,11 +10825,16 @@
               <w:lastRenderedPageBreak/>
               <w:t xml:space="preserve">Beinhaltet gesamte </w:t>
             </w:r>
+            <w:proofErr w:type="spellStart"/>
             <w:r>
               <w:t>C</w:t>
             </w:r>
             <w:r>
-              <w:t xml:space="preserve">ommandlinequery zum </w:t>
+              <w:t>ommandlinequery</w:t>
+            </w:r>
+            <w:proofErr w:type="spellEnd"/>
+            <w:r>
+              <w:t xml:space="preserve"> zum </w:t>
             </w:r>
             <w:r>
               <w:t>Ausführen einer komplett modifizierbaren Meshroom-queue</w:t>
@@ -8875,8 +10861,13 @@
           </w:tcPr>
           <w:p>
             <w:r>
-              <w:t>--bounding</w:t>
-            </w:r>
+              <w:t>--</w:t>
+            </w:r>
+            <w:proofErr w:type="spellStart"/>
+            <w:r>
+              <w:t>bounding</w:t>
+            </w:r>
+            <w:proofErr w:type="spellEnd"/>
           </w:p>
         </w:tc>
         <w:tc>
@@ -8900,7 +10891,22 @@
               <w:rPr>
                 <w:lang w:val="en-GB"/>
               </w:rPr>
-              <w:t>tring (X,Y,Z</w:t>
+              <w:t>tring (</w:t>
+            </w:r>
+            <w:proofErr w:type="spellStart"/>
+            <w:proofErr w:type="gramStart"/>
+            <w:r>
+              <w:rPr>
+                <w:lang w:val="en-GB"/>
+              </w:rPr>
+              <w:t>X,Y</w:t>
+            </w:r>
+            <w:proofErr w:type="gramEnd"/>
+            <w:r>
+              <w:rPr>
+                <w:lang w:val="en-GB"/>
+              </w:rPr>
+              <w:t>,Z</w:t>
             </w:r>
             <w:r>
               <w:rPr>
@@ -8908,6 +10914,7 @@
               </w:rPr>
               <w:t>,Euler,Scale</w:t>
             </w:r>
+            <w:proofErr w:type="spellEnd"/>
             <w:r>
               <w:rPr>
                 <w:lang w:val="en-GB"/>
@@ -8925,7 +10932,15 @@
               <w:cnfStyle w:val="000000100000" w:firstRow="0" w:lastRow="0" w:firstColumn="0" w:lastColumn="0" w:oddVBand="0" w:evenVBand="0" w:oddHBand="1" w:evenHBand="0" w:firstRowFirstColumn="0" w:firstRowLastColumn="0" w:lastRowFirstColumn="0" w:lastRowLastColumn="0"/>
             </w:pPr>
             <w:r>
-              <w:t>--bounding 10,10,10,0,0,0,1,1,1</w:t>
+              <w:t>--</w:t>
+            </w:r>
+            <w:proofErr w:type="spellStart"/>
+            <w:r>
+              <w:t>bounding</w:t>
+            </w:r>
+            <w:proofErr w:type="spellEnd"/>
+            <w:r>
+              <w:t xml:space="preserve"> 10,10,10,0,0,0,1,1,1</w:t>
             </w:r>
           </w:p>
         </w:tc>
@@ -8938,7 +10953,15 @@
               <w:cnfStyle w:val="000000100000" w:firstRow="0" w:lastRow="0" w:firstColumn="0" w:lastColumn="0" w:oddVBand="0" w:evenVBand="0" w:oddHBand="1" w:evenHBand="0" w:firstRowFirstColumn="0" w:firstRowLastColumn="0" w:lastRowFirstColumn="0" w:lastRowLastColumn="0"/>
             </w:pPr>
             <w:r>
-              <w:t>Erstellt eine Boundingbox welche Abschnitte ausserhalb der definierten Box entfernt mit jeweils 5 Parameter. X: Länge der Box auf der X-Achse, Y: Länge der Box auf der Y-Achse, Z: Länge der Box auf der Z-Achse, Euler: Rotation der Box in Euler, S: Skalierung der Box in XYZ (optional)</w:t>
+              <w:t xml:space="preserve">Erstellt eine </w:t>
+            </w:r>
+            <w:proofErr w:type="spellStart"/>
+            <w:r>
+              <w:t>Boundingbox</w:t>
+            </w:r>
+            <w:proofErr w:type="spellEnd"/>
+            <w:r>
+              <w:t xml:space="preserve"> welche Abschnitte ausserhalb der definierten Box entfernt mit jeweils 5 Parameter. X: Länge der Box auf der X-Achse, Y: Länge der Box auf der Y-Achse, Z: Länge der Box auf der Z-Achse, Euler: Rotation der Box in Euler, S: Skalierung der Box in XYZ (optional)</w:t>
             </w:r>
           </w:p>
         </w:tc>
@@ -8951,8 +10974,13 @@
           </w:tcPr>
           <w:p>
             <w:r>
-              <w:t>--input</w:t>
-            </w:r>
+              <w:t>--</w:t>
+            </w:r>
+            <w:proofErr w:type="spellStart"/>
+            <w:r>
+              <w:t>input</w:t>
+            </w:r>
+            <w:proofErr w:type="spellEnd"/>
           </w:p>
         </w:tc>
         <w:tc>
@@ -8963,8 +10991,13 @@
             <w:pPr>
               <w:cnfStyle w:val="000000000000" w:firstRow="0" w:lastRow="0" w:firstColumn="0" w:lastColumn="0" w:oddVBand="0" w:evenVBand="0" w:oddHBand="0" w:evenHBand="0" w:firstRowFirstColumn="0" w:firstRowLastColumn="0" w:lastRowFirstColumn="0" w:lastRowLastColumn="0"/>
             </w:pPr>
-            <w:r>
-              <w:t>string (Filedirectory)</w:t>
+            <w:proofErr w:type="spellStart"/>
+            <w:r>
+              <w:t>string</w:t>
+            </w:r>
+            <w:proofErr w:type="spellEnd"/>
+            <w:r>
+              <w:t xml:space="preserve"> (Filedirectory)</w:t>
             </w:r>
           </w:p>
         </w:tc>
@@ -8977,7 +11010,28 @@
               <w:cnfStyle w:val="000000000000" w:firstRow="0" w:lastRow="0" w:firstColumn="0" w:lastColumn="0" w:oddVBand="0" w:evenVBand="0" w:oddHBand="0" w:evenHBand="0" w:firstRowFirstColumn="0" w:firstRowLastColumn="0" w:lastRowFirstColumn="0" w:lastRowLastColumn="0"/>
             </w:pPr>
             <w:r>
-              <w:t>--input «./bilder»</w:t>
+              <w:t>--</w:t>
+            </w:r>
+            <w:proofErr w:type="spellStart"/>
+            <w:r>
+              <w:t>input</w:t>
+            </w:r>
+            <w:proofErr w:type="spellEnd"/>
+            <w:r>
+              <w:t xml:space="preserve"> </w:t>
+            </w:r>
+            <w:proofErr w:type="gramStart"/>
+            <w:r>
+              <w:t>«./</w:t>
+            </w:r>
+            <w:proofErr w:type="spellStart"/>
+            <w:proofErr w:type="gramEnd"/>
+            <w:r>
+              <w:t>bilder</w:t>
+            </w:r>
+            <w:proofErr w:type="spellEnd"/>
+            <w:r>
+              <w:t>»</w:t>
             </w:r>
           </w:p>
         </w:tc>
@@ -8990,7 +11044,15 @@
               <w:cnfStyle w:val="000000000000" w:firstRow="0" w:lastRow="0" w:firstColumn="0" w:lastColumn="0" w:oddVBand="0" w:evenVBand="0" w:oddHBand="0" w:evenHBand="0" w:firstRowFirstColumn="0" w:firstRowLastColumn="0" w:lastRowFirstColumn="0" w:lastRowLastColumn="0"/>
             </w:pPr>
             <w:r>
-              <w:t>Directory von Bildern welche für Meshroomqueue genutzt werden</w:t>
+              <w:t xml:space="preserve">Directory von Bildern welche für </w:t>
+            </w:r>
+            <w:proofErr w:type="spellStart"/>
+            <w:r>
+              <w:t>Meshroomqueue</w:t>
+            </w:r>
+            <w:proofErr w:type="spellEnd"/>
+            <w:r>
+              <w:t xml:space="preserve"> genutzt werden</w:t>
             </w:r>
           </w:p>
         </w:tc>
@@ -9006,8 +11068,13 @@
           </w:tcPr>
           <w:p>
             <w:r>
-              <w:t>--output</w:t>
-            </w:r>
+              <w:t>--</w:t>
+            </w:r>
+            <w:proofErr w:type="spellStart"/>
+            <w:r>
+              <w:t>output</w:t>
+            </w:r>
+            <w:proofErr w:type="spellEnd"/>
           </w:p>
         </w:tc>
         <w:tc>
@@ -9018,8 +11085,13 @@
             <w:pPr>
               <w:cnfStyle w:val="000000100000" w:firstRow="0" w:lastRow="0" w:firstColumn="0" w:lastColumn="0" w:oddVBand="0" w:evenVBand="0" w:oddHBand="1" w:evenHBand="0" w:firstRowFirstColumn="0" w:firstRowLastColumn="0" w:lastRowFirstColumn="0" w:lastRowLastColumn="0"/>
             </w:pPr>
-            <w:r>
-              <w:t>string (Filedirectory)</w:t>
+            <w:proofErr w:type="spellStart"/>
+            <w:r>
+              <w:t>string</w:t>
+            </w:r>
+            <w:proofErr w:type="spellEnd"/>
+            <w:r>
+              <w:t xml:space="preserve"> (Filedirectory)</w:t>
             </w:r>
           </w:p>
         </w:tc>
@@ -9032,7 +11104,28 @@
               <w:cnfStyle w:val="000000100000" w:firstRow="0" w:lastRow="0" w:firstColumn="0" w:lastColumn="0" w:oddVBand="0" w:evenVBand="0" w:oddHBand="1" w:evenHBand="0" w:firstRowFirstColumn="0" w:firstRowLastColumn="0" w:lastRowFirstColumn="0" w:lastRowLastColumn="0"/>
             </w:pPr>
             <w:r>
-              <w:t>--output «./result»</w:t>
+              <w:t>--</w:t>
+            </w:r>
+            <w:proofErr w:type="spellStart"/>
+            <w:r>
+              <w:t>output</w:t>
+            </w:r>
+            <w:proofErr w:type="spellEnd"/>
+            <w:r>
+              <w:t xml:space="preserve"> </w:t>
+            </w:r>
+            <w:proofErr w:type="gramStart"/>
+            <w:r>
+              <w:t>«./</w:t>
+            </w:r>
+            <w:proofErr w:type="spellStart"/>
+            <w:proofErr w:type="gramEnd"/>
+            <w:r>
+              <w:t>result</w:t>
+            </w:r>
+            <w:proofErr w:type="spellEnd"/>
+            <w:r>
+              <w:t>»</w:t>
             </w:r>
           </w:p>
         </w:tc>
@@ -9058,8 +11151,13 @@
           </w:tcPr>
           <w:p>
             <w:r>
-              <w:t>--binary</w:t>
-            </w:r>
+              <w:t>--</w:t>
+            </w:r>
+            <w:proofErr w:type="spellStart"/>
+            <w:r>
+              <w:t>binary</w:t>
+            </w:r>
+            <w:proofErr w:type="spellEnd"/>
           </w:p>
         </w:tc>
         <w:tc>
@@ -9070,8 +11168,13 @@
             <w:pPr>
               <w:cnfStyle w:val="000000000000" w:firstRow="0" w:lastRow="0" w:firstColumn="0" w:lastColumn="0" w:oddVBand="0" w:evenVBand="0" w:oddHBand="0" w:evenHBand="0" w:firstRowFirstColumn="0" w:firstRowLastColumn="0" w:lastRowFirstColumn="0" w:lastRowLastColumn="0"/>
             </w:pPr>
-            <w:r>
-              <w:t>string (Filedirectory)</w:t>
+            <w:proofErr w:type="spellStart"/>
+            <w:r>
+              <w:t>string</w:t>
+            </w:r>
+            <w:proofErr w:type="spellEnd"/>
+            <w:r>
+              <w:t xml:space="preserve"> (Filedirectory)</w:t>
             </w:r>
           </w:p>
         </w:tc>
@@ -9084,7 +11187,28 @@
               <w:cnfStyle w:val="000000000000" w:firstRow="0" w:lastRow="0" w:firstColumn="0" w:lastColumn="0" w:oddVBand="0" w:evenVBand="0" w:oddHBand="0" w:evenHBand="0" w:firstRowFirstColumn="0" w:firstRowLastColumn="0" w:lastRowFirstColumn="0" w:lastRowLastColumn="0"/>
             </w:pPr>
             <w:r>
-              <w:t>--binary «./aliceVision/bin</w:t>
+              <w:t>--</w:t>
+            </w:r>
+            <w:proofErr w:type="spellStart"/>
+            <w:r>
+              <w:t>binary</w:t>
+            </w:r>
+            <w:proofErr w:type="spellEnd"/>
+            <w:r>
+              <w:t xml:space="preserve"> </w:t>
+            </w:r>
+            <w:proofErr w:type="gramStart"/>
+            <w:r>
+              <w:t>«./</w:t>
+            </w:r>
+            <w:proofErr w:type="spellStart"/>
+            <w:proofErr w:type="gramEnd"/>
+            <w:r>
+              <w:t>aliceVision</w:t>
+            </w:r>
+            <w:proofErr w:type="spellEnd"/>
+            <w:r>
+              <w:t>/bin</w:t>
             </w:r>
           </w:p>
         </w:tc>
@@ -9100,8 +11224,13 @@
               <w:t>Directory der Binary von Meshroom zum Au</w:t>
             </w:r>
             <w:r>
-              <w:t>sführen von Meshroomfunktionen</w:t>
-            </w:r>
+              <w:t xml:space="preserve">sführen von </w:t>
+            </w:r>
+            <w:proofErr w:type="spellStart"/>
+            <w:r>
+              <w:t>Meshroomfunktionen</w:t>
+            </w:r>
+            <w:proofErr w:type="spellEnd"/>
           </w:p>
         </w:tc>
       </w:tr>
@@ -9109,7 +11238,15 @@
     <w:p/>
     <w:p>
       <w:r>
-        <w:t>--binary wurde noch im Nachhinein hinzugefügt da diese auch nötig ist zum Ausführen des Meshroom Prozesses.</w:t>
+        <w:t>--</w:t>
+      </w:r>
+      <w:proofErr w:type="spellStart"/>
+      <w:r>
+        <w:t>binary</w:t>
+      </w:r>
+      <w:proofErr w:type="spellEnd"/>
+      <w:r>
+        <w:t xml:space="preserve"> wurde noch im Nachhinein hinzugefügt da diese auch nötig ist zum Ausführen des Meshroom Prozesses.</w:t>
       </w:r>
       <w:r>
         <w:br w:type="page"/>
@@ -9121,12 +11258,44 @@
       </w:pPr>
       <w:r>
         <w:lastRenderedPageBreak/>
-        <w:t>Aufbau Config-Datei</w:t>
-      </w:r>
-    </w:p>
-    <w:p>
-      <w:r>
-        <w:t>Die Configdatei dient dazu da, dass die Parameter abgespeichert bleiben. Die Config-Datei muss auch strukturiert richtig strukturiert sein, die Configdatei ist in 3 Abteile geordnet:</w:t>
+        <w:t xml:space="preserve">Aufbau </w:t>
+      </w:r>
+      <w:proofErr w:type="spellStart"/>
+      <w:r>
+        <w:t>Config</w:t>
+      </w:r>
+      <w:proofErr w:type="spellEnd"/>
+      <w:r>
+        <w:t>-Datei</w:t>
+      </w:r>
+    </w:p>
+    <w:p>
+      <w:r>
+        <w:t xml:space="preserve">Die </w:t>
+      </w:r>
+      <w:proofErr w:type="spellStart"/>
+      <w:r>
+        <w:t>Configdatei</w:t>
+      </w:r>
+      <w:proofErr w:type="spellEnd"/>
+      <w:r>
+        <w:t xml:space="preserve"> dient dazu da, dass die Parameter abgespeichert bleiben. Die </w:t>
+      </w:r>
+      <w:proofErr w:type="spellStart"/>
+      <w:r>
+        <w:t>Config</w:t>
+      </w:r>
+      <w:proofErr w:type="spellEnd"/>
+      <w:r>
+        <w:t xml:space="preserve">-Datei muss auch strukturiert richtig strukturiert sein, die </w:t>
+      </w:r>
+      <w:proofErr w:type="spellStart"/>
+      <w:r>
+        <w:t>Configdatei</w:t>
+      </w:r>
+      <w:proofErr w:type="spellEnd"/>
+      <w:r>
+        <w:t xml:space="preserve"> ist in 3 Abteile geordnet:</w:t>
       </w:r>
     </w:p>
     <w:p>
@@ -9137,8 +11306,13 @@
           <w:numId w:val="13"/>
         </w:numPr>
       </w:pPr>
-      <w:r>
-        <w:t>ObligatoryParameters: beinhaltet Parameter welche nötig für das Ausführen des Programmes ist</w:t>
+      <w:proofErr w:type="spellStart"/>
+      <w:r>
+        <w:t>ObligatoryParameters</w:t>
+      </w:r>
+      <w:proofErr w:type="spellEnd"/>
+      <w:r>
+        <w:t>: beinhaltet Parameter welche nötig für das Ausführen des Programmes ist</w:t>
       </w:r>
     </w:p>
     <w:p>
@@ -9149,8 +11323,13 @@
           <w:numId w:val="13"/>
         </w:numPr>
       </w:pPr>
-      <w:r>
-        <w:t>OptionalParameters: beinhaltet optionale Parameter</w:t>
+      <w:proofErr w:type="spellStart"/>
+      <w:r>
+        <w:t>OptionalParameters</w:t>
+      </w:r>
+      <w:proofErr w:type="spellEnd"/>
+      <w:r>
+        <w:t>: beinhaltet optionale Parameter</w:t>
       </w:r>
     </w:p>
     <w:p>
@@ -9161,13 +11340,26 @@
           <w:numId w:val="13"/>
         </w:numPr>
       </w:pPr>
-      <w:r>
-        <w:t>FileManagement: beinhaltet alle Parameter, welche ein Directory sind</w:t>
-      </w:r>
-    </w:p>
-    <w:p>
-      <w:r>
-        <w:t>Somit sieht eine vollständige Configdatei so aus:</w:t>
+      <w:proofErr w:type="spellStart"/>
+      <w:r>
+        <w:t>FileManagement</w:t>
+      </w:r>
+      <w:proofErr w:type="spellEnd"/>
+      <w:r>
+        <w:t>: beinhaltet alle Parameter, welche ein Directory sind</w:t>
+      </w:r>
+    </w:p>
+    <w:p>
+      <w:r>
+        <w:t xml:space="preserve">Somit sieht eine vollständige </w:t>
+      </w:r>
+      <w:proofErr w:type="spellStart"/>
+      <w:r>
+        <w:t>Configdatei</w:t>
+      </w:r>
+      <w:proofErr w:type="spellEnd"/>
+      <w:r>
+        <w:t xml:space="preserve"> so aus:</w:t>
       </w:r>
     </w:p>
     <w:p>
@@ -9191,7 +11383,7 @@
                     <pic:cNvPicPr/>
                   </pic:nvPicPr>
                   <pic:blipFill>
-                    <a:blip r:embed="rId24"/>
+                    <a:blip r:embed="rId27"/>
                     <a:stretch>
                       <a:fillRect/>
                     </a:stretch>
@@ -9276,7 +11468,15 @@
     </w:p>
     <w:p>
       <w:r>
-        <w:t>Das Projekt könnte in verschiedenen Umsetzungsmethoden erfüllt werden. Wie mit einem UI oder in einer Konsolenapplikation anstatt einer Commandline Applikation.</w:t>
+        <w:t xml:space="preserve">Das Projekt könnte in verschiedenen Umsetzungsmethoden erfüllt werden. Wie mit einem UI oder in einer Konsolenapplikation anstatt einer </w:t>
+      </w:r>
+      <w:proofErr w:type="spellStart"/>
+      <w:r>
+        <w:t>Commandline</w:t>
+      </w:r>
+      <w:proofErr w:type="spellEnd"/>
+      <w:r>
+        <w:t xml:space="preserve"> Applikation.</w:t>
       </w:r>
     </w:p>
     <w:p>
@@ -9297,8 +11497,13 @@
           <w:numId w:val="14"/>
         </w:numPr>
       </w:pPr>
-      <w:r>
-        <w:t>Commandline Applikation:</w:t>
+      <w:proofErr w:type="spellStart"/>
+      <w:r>
+        <w:t>Commandline</w:t>
+      </w:r>
+      <w:proofErr w:type="spellEnd"/>
+      <w:r>
+        <w:t xml:space="preserve"> Applikation:</w:t>
       </w:r>
     </w:p>
     <w:p>
@@ -9386,8 +11591,13 @@
       </w:r>
     </w:p>
     <w:p>
-      <w:r>
-        <w:t>Cons:</w:t>
+      <w:proofErr w:type="spellStart"/>
+      <w:r>
+        <w:t>Cons</w:t>
+      </w:r>
+      <w:proofErr w:type="spellEnd"/>
+      <w:r>
+        <w:t>:</w:t>
       </w:r>
     </w:p>
     <w:p>
@@ -9398,8 +11608,13 @@
           <w:numId w:val="14"/>
         </w:numPr>
       </w:pPr>
-      <w:r>
-        <w:t>Commandline Applikation:</w:t>
+      <w:proofErr w:type="spellStart"/>
+      <w:r>
+        <w:t>Commandline</w:t>
+      </w:r>
+      <w:proofErr w:type="spellEnd"/>
+      <w:r>
+        <w:t xml:space="preserve"> Applikation:</w:t>
       </w:r>
     </w:p>
     <w:p>
@@ -9494,7 +11709,15 @@
         <w:fldChar w:fldCharType="end"/>
       </w:r>
       <w:r>
-        <w:t>, um diese 3 Varianten auszuwerten, jedoch wurde schon klar deklariert das die Applikation im Rahmen einer Commandline Applikation realisiert werden sollte. Somit ist dieser Abschnitt von IPERKA sehr kurz gehalten da es hier nicht viel zum Entscheiden gibt.</w:t>
+        <w:t xml:space="preserve">, um diese 3 Varianten auszuwerten, jedoch wurde schon klar deklariert das die Applikation im Rahmen einer </w:t>
+      </w:r>
+      <w:proofErr w:type="spellStart"/>
+      <w:r>
+        <w:t>Commandline</w:t>
+      </w:r>
+      <w:proofErr w:type="spellEnd"/>
+      <w:r>
+        <w:t xml:space="preserve"> Applikation realisiert werden sollte. Somit ist dieser Abschnitt von IPERKA sehr kurz gehalten da es hier nicht viel zum Entscheiden gibt.</w:t>
       </w:r>
     </w:p>
     <w:p>
@@ -9647,8 +11870,8 @@
       </w:r>
     </w:p>
     <w:sectPr>
-      <w:headerReference w:type="default" r:id="rId25"/>
-      <w:footerReference w:type="default" r:id="rId26"/>
+      <w:headerReference w:type="default" r:id="rId28"/>
+      <w:footerReference w:type="default" r:id="rId29"/>
       <w:pgSz w:w="11906" w:h="16838"/>
       <w:pgMar w:top="1440" w:right="1440" w:bottom="1440" w:left="1440" w:header="708" w:footer="708" w:gutter="0"/>
       <w:cols w:space="708"/>
@@ -12094,7 +14317,7 @@
   <w:style w:type="paragraph" w:default="1" w:styleId="Standard">
     <w:name w:val="Normal"/>
     <w:qFormat/>
-    <w:rsid w:val="009E13F2"/>
+    <w:rsid w:val="00FC7FF6"/>
     <w:rPr>
       <w:sz w:val="24"/>
     </w:rPr>

</xml_diff>